<commit_message>
Präsentation und kommentare im code
</commit_message>
<xml_diff>
--- a/Dokumentation/Dokumentation.docx
+++ b/Dokumentation/Dokumentation.docx
@@ -594,7 +594,7 @@
             </w:rPr>
             <w:fldChar w:fldCharType="separate"/>
           </w:r>
-          <w:hyperlink w:anchor="_Toc123916161" w:history="1">
+          <w:hyperlink w:anchor="_Toc124519932" w:history="1">
             <w:r>
               <w:rPr>
                 <w:rStyle w:val="Hyperlink"/>
@@ -622,7 +622,7 @@
                 <w:noProof/>
                 <w:webHidden/>
               </w:rPr>
-              <w:instrText xml:space="preserve"> PAGEREF _Toc123916161 \h </w:instrText>
+              <w:instrText xml:space="preserve"> PAGEREF _Toc124519932 \h </w:instrText>
             </w:r>
             <w:r>
               <w:rPr>
@@ -642,7 +642,7 @@
                 <w:noProof/>
                 <w:webHidden/>
               </w:rPr>
-              <w:t>3</w:t>
+              <w:t>4</w:t>
             </w:r>
             <w:r>
               <w:rPr>
@@ -664,7 +664,7 @@
               <w:noProof/>
             </w:rPr>
           </w:pPr>
-          <w:hyperlink w:anchor="_Toc123916162" w:history="1">
+          <w:hyperlink w:anchor="_Toc124519933" w:history="1">
             <w:r>
               <w:rPr>
                 <w:rStyle w:val="Hyperlink"/>
@@ -692,7 +692,7 @@
                 <w:noProof/>
                 <w:webHidden/>
               </w:rPr>
-              <w:instrText xml:space="preserve"> PAGEREF _Toc123916162 \h </w:instrText>
+              <w:instrText xml:space="preserve"> PAGEREF _Toc124519933 \h </w:instrText>
             </w:r>
             <w:r>
               <w:rPr>
@@ -712,7 +712,7 @@
                 <w:noProof/>
                 <w:webHidden/>
               </w:rPr>
-              <w:t>4</w:t>
+              <w:t>5</w:t>
             </w:r>
             <w:r>
               <w:rPr>
@@ -734,7 +734,7 @@
               <w:noProof/>
             </w:rPr>
           </w:pPr>
-          <w:hyperlink w:anchor="_Toc123916163" w:history="1">
+          <w:hyperlink w:anchor="_Toc124519934" w:history="1">
             <w:r>
               <w:rPr>
                 <w:rStyle w:val="Hyperlink"/>
@@ -762,7 +762,7 @@
                 <w:noProof/>
                 <w:webHidden/>
               </w:rPr>
-              <w:instrText xml:space="preserve"> PAGEREF _Toc123916163 \h </w:instrText>
+              <w:instrText xml:space="preserve"> PAGEREF _Toc124519934 \h </w:instrText>
             </w:r>
             <w:r>
               <w:rPr>
@@ -782,7 +782,77 @@
                 <w:noProof/>
                 <w:webHidden/>
               </w:rPr>
-              <w:t>5</w:t>
+              <w:t>6</w:t>
+            </w:r>
+            <w:r>
+              <w:rPr>
+                <w:noProof/>
+                <w:webHidden/>
+              </w:rPr>
+              <w:fldChar w:fldCharType="end"/>
+            </w:r>
+          </w:hyperlink>
+        </w:p>
+        <w:p>
+          <w:pPr>
+            <w:pStyle w:val="TOC1"/>
+            <w:tabs>
+              <w:tab w:val="right" w:leader="dot" w:pos="9062"/>
+            </w:tabs>
+            <w:rPr>
+              <w:rFonts w:asciiTheme="minorHAnsi" w:eastAsiaTheme="minorEastAsia" w:hAnsiTheme="minorHAnsi"/>
+              <w:noProof/>
+            </w:rPr>
+          </w:pPr>
+          <w:hyperlink w:anchor="_Toc124519935" w:history="1">
+            <w:r>
+              <w:rPr>
+                <w:rStyle w:val="Hyperlink"/>
+                <w:noProof/>
+                <w:lang w:val="de-DE"/>
+              </w:rPr>
+              <w:t>4. Pflichtenheft</w:t>
+            </w:r>
+            <w:r>
+              <w:rPr>
+                <w:noProof/>
+                <w:webHidden/>
+              </w:rPr>
+              <w:tab/>
+            </w:r>
+            <w:r>
+              <w:rPr>
+                <w:noProof/>
+                <w:webHidden/>
+              </w:rPr>
+              <w:fldChar w:fldCharType="begin"/>
+            </w:r>
+            <w:r>
+              <w:rPr>
+                <w:noProof/>
+                <w:webHidden/>
+              </w:rPr>
+              <w:instrText xml:space="preserve"> PAGEREF _Toc124519935 \h </w:instrText>
+            </w:r>
+            <w:r>
+              <w:rPr>
+                <w:noProof/>
+                <w:webHidden/>
+              </w:rPr>
+            </w:r>
+            <w:r>
+              <w:rPr>
+                <w:noProof/>
+                <w:webHidden/>
+              </w:rPr>
+              <w:fldChar w:fldCharType="separate"/>
+            </w:r>
+            <w:r>
+              <w:rPr>
+                <w:noProof/>
+                <w:webHidden/>
+              </w:rPr>
+              <w:t>6</w:t>
             </w:r>
             <w:r>
               <w:rPr>
@@ -804,13 +874,14 @@
               <w:noProof/>
             </w:rPr>
           </w:pPr>
-          <w:hyperlink w:anchor="_Toc123916164" w:history="1">
+          <w:hyperlink w:anchor="_Toc124519936" w:history="1">
             <w:r>
               <w:rPr>
                 <w:rStyle w:val="Hyperlink"/>
                 <w:noProof/>
-              </w:rPr>
-              <w:t>3.1 Einleitung</w:t>
+                <w:lang w:val="de-DE"/>
+              </w:rPr>
+              <w:t>4.1 Einleitung</w:t>
             </w:r>
             <w:r>
               <w:rPr>
@@ -831,7 +902,7 @@
                 <w:noProof/>
                 <w:webHidden/>
               </w:rPr>
-              <w:instrText xml:space="preserve"> PAGEREF _Toc123916164 \h </w:instrText>
+              <w:instrText xml:space="preserve"> PAGEREF _Toc124519936 \h </w:instrText>
             </w:r>
             <w:r>
               <w:rPr>
@@ -851,7 +922,7 @@
                 <w:noProof/>
                 <w:webHidden/>
               </w:rPr>
-              <w:t>5</w:t>
+              <w:t>6</w:t>
             </w:r>
             <w:r>
               <w:rPr>
@@ -873,11 +944,12 @@
               <w:noProof/>
             </w:rPr>
           </w:pPr>
-          <w:hyperlink w:anchor="_Toc123916165" w:history="1">
+          <w:hyperlink w:anchor="_Toc124519937" w:history="1">
             <w:r>
               <w:rPr>
                 <w:rStyle w:val="Hyperlink"/>
                 <w:noProof/>
+                <w:lang w:val="de-DE"/>
               </w:rPr>
               <w:t>a. Zweck</w:t>
             </w:r>
@@ -900,7 +972,7 @@
                 <w:noProof/>
                 <w:webHidden/>
               </w:rPr>
-              <w:instrText xml:space="preserve"> PAGEREF _Toc123916165 \h </w:instrText>
+              <w:instrText xml:space="preserve"> PAGEREF _Toc124519937 \h </w:instrText>
             </w:r>
             <w:r>
               <w:rPr>
@@ -920,7 +992,7 @@
                 <w:noProof/>
                 <w:webHidden/>
               </w:rPr>
-              <w:t>5</w:t>
+              <w:t>6</w:t>
             </w:r>
             <w:r>
               <w:rPr>
@@ -942,11 +1014,12 @@
               <w:noProof/>
             </w:rPr>
           </w:pPr>
-          <w:hyperlink w:anchor="_Toc123916166" w:history="1">
+          <w:hyperlink w:anchor="_Toc124519938" w:history="1">
             <w:r>
               <w:rPr>
                 <w:rStyle w:val="Hyperlink"/>
                 <w:noProof/>
+                <w:lang w:val="de-DE"/>
               </w:rPr>
               <w:t>b. Umfang</w:t>
             </w:r>
@@ -969,7 +1042,7 @@
                 <w:noProof/>
                 <w:webHidden/>
               </w:rPr>
-              <w:instrText xml:space="preserve"> PAGEREF _Toc123916166 \h </w:instrText>
+              <w:instrText xml:space="preserve"> PAGEREF _Toc124519938 \h </w:instrText>
             </w:r>
             <w:r>
               <w:rPr>
@@ -989,7 +1062,7 @@
                 <w:noProof/>
                 <w:webHidden/>
               </w:rPr>
-              <w:t>5</w:t>
+              <w:t>6</w:t>
             </w:r>
             <w:r>
               <w:rPr>
@@ -1011,7 +1084,7 @@
               <w:noProof/>
             </w:rPr>
           </w:pPr>
-          <w:hyperlink w:anchor="_Toc123916167" w:history="1">
+          <w:hyperlink w:anchor="_Toc124519939" w:history="1">
             <w:r>
               <w:rPr>
                 <w:rStyle w:val="Hyperlink"/>
@@ -1039,7 +1112,7 @@
                 <w:noProof/>
                 <w:webHidden/>
               </w:rPr>
-              <w:instrText xml:space="preserve"> PAGEREF _Toc123916167 \h </w:instrText>
+              <w:instrText xml:space="preserve"> PAGEREF _Toc124519939 \h </w:instrText>
             </w:r>
             <w:r>
               <w:rPr>
@@ -1059,7 +1132,7 @@
                 <w:noProof/>
                 <w:webHidden/>
               </w:rPr>
-              <w:t>5</w:t>
+              <w:t>6</w:t>
             </w:r>
             <w:r>
               <w:rPr>
@@ -1081,7 +1154,7 @@
               <w:noProof/>
             </w:rPr>
           </w:pPr>
-          <w:hyperlink w:anchor="_Toc123916168" w:history="1">
+          <w:hyperlink w:anchor="_Toc124519940" w:history="1">
             <w:r>
               <w:rPr>
                 <w:rStyle w:val="Hyperlink"/>
@@ -1109,7 +1182,7 @@
                 <w:noProof/>
                 <w:webHidden/>
               </w:rPr>
-              <w:instrText xml:space="preserve"> PAGEREF _Toc123916168 \h </w:instrText>
+              <w:instrText xml:space="preserve"> PAGEREF _Toc124519940 \h </w:instrText>
             </w:r>
             <w:r>
               <w:rPr>
@@ -1129,7 +1202,7 @@
                 <w:noProof/>
                 <w:webHidden/>
               </w:rPr>
-              <w:t>5</w:t>
+              <w:t>6</w:t>
             </w:r>
             <w:r>
               <w:rPr>
@@ -1151,7 +1224,7 @@
               <w:noProof/>
             </w:rPr>
           </w:pPr>
-          <w:hyperlink w:anchor="_Toc123916169" w:history="1">
+          <w:hyperlink w:anchor="_Toc124519941" w:history="1">
             <w:r>
               <w:rPr>
                 <w:rStyle w:val="Hyperlink"/>
@@ -1179,7 +1252,7 @@
                 <w:noProof/>
                 <w:webHidden/>
               </w:rPr>
-              <w:instrText xml:space="preserve"> PAGEREF _Toc123916169 \h </w:instrText>
+              <w:instrText xml:space="preserve"> PAGEREF _Toc124519941 \h </w:instrText>
             </w:r>
             <w:r>
               <w:rPr>
@@ -1199,7 +1272,7 @@
                 <w:noProof/>
                 <w:webHidden/>
               </w:rPr>
-              <w:t>5</w:t>
+              <w:t>6</w:t>
             </w:r>
             <w:r>
               <w:rPr>
@@ -1221,13 +1294,14 @@
               <w:noProof/>
             </w:rPr>
           </w:pPr>
-          <w:hyperlink w:anchor="_Toc123916170" w:history="1">
+          <w:hyperlink w:anchor="_Toc124519942" w:history="1">
             <w:r>
               <w:rPr>
                 <w:rStyle w:val="Hyperlink"/>
                 <w:noProof/>
-              </w:rPr>
-              <w:t>3.2 Allgemeine Beschreibung</w:t>
+                <w:lang w:val="de-DE"/>
+              </w:rPr>
+              <w:t>4.2 Allgemeine Beschreibung</w:t>
             </w:r>
             <w:r>
               <w:rPr>
@@ -1248,7 +1322,7 @@
                 <w:noProof/>
                 <w:webHidden/>
               </w:rPr>
-              <w:instrText xml:space="preserve"> PAGEREF _Toc123916170 \h </w:instrText>
+              <w:instrText xml:space="preserve"> PAGEREF _Toc124519942 \h </w:instrText>
             </w:r>
             <w:r>
               <w:rPr>
@@ -1268,7 +1342,7 @@
                 <w:noProof/>
                 <w:webHidden/>
               </w:rPr>
-              <w:t>5</w:t>
+              <w:t>7</w:t>
             </w:r>
             <w:r>
               <w:rPr>
@@ -1290,11 +1364,12 @@
               <w:noProof/>
             </w:rPr>
           </w:pPr>
-          <w:hyperlink w:anchor="_Toc123916171" w:history="1">
+          <w:hyperlink w:anchor="_Toc124519943" w:history="1">
             <w:r>
               <w:rPr>
                 <w:rStyle w:val="Hyperlink"/>
                 <w:noProof/>
+                <w:lang w:val="de-DE"/>
               </w:rPr>
               <w:t>a. Produktperspektive</w:t>
             </w:r>
@@ -1317,7 +1392,7 @@
                 <w:noProof/>
                 <w:webHidden/>
               </w:rPr>
-              <w:instrText xml:space="preserve"> PAGEREF _Toc123916171 \h </w:instrText>
+              <w:instrText xml:space="preserve"> PAGEREF _Toc124519943 \h </w:instrText>
             </w:r>
             <w:r>
               <w:rPr>
@@ -1337,7 +1412,7 @@
                 <w:noProof/>
                 <w:webHidden/>
               </w:rPr>
-              <w:t>5</w:t>
+              <w:t>7</w:t>
             </w:r>
             <w:r>
               <w:rPr>
@@ -1359,7 +1434,7 @@
               <w:noProof/>
             </w:rPr>
           </w:pPr>
-          <w:hyperlink w:anchor="_Toc123916172" w:history="1">
+          <w:hyperlink w:anchor="_Toc124519944" w:history="1">
             <w:r>
               <w:rPr>
                 <w:rStyle w:val="Hyperlink"/>
@@ -1387,7 +1462,7 @@
                 <w:noProof/>
                 <w:webHidden/>
               </w:rPr>
-              <w:instrText xml:space="preserve"> PAGEREF _Toc123916172 \h </w:instrText>
+              <w:instrText xml:space="preserve"> PAGEREF _Toc124519944 \h </w:instrText>
             </w:r>
             <w:r>
               <w:rPr>
@@ -1407,7 +1482,7 @@
                 <w:noProof/>
                 <w:webHidden/>
               </w:rPr>
-              <w:t>5</w:t>
+              <w:t>7</w:t>
             </w:r>
             <w:r>
               <w:rPr>
@@ -1429,7 +1504,7 @@
               <w:noProof/>
             </w:rPr>
           </w:pPr>
-          <w:hyperlink w:anchor="_Toc123916173" w:history="1">
+          <w:hyperlink w:anchor="_Toc124519945" w:history="1">
             <w:r>
               <w:rPr>
                 <w:rStyle w:val="Hyperlink"/>
@@ -1457,7 +1532,7 @@
                 <w:noProof/>
                 <w:webHidden/>
               </w:rPr>
-              <w:instrText xml:space="preserve"> PAGEREF _Toc123916173 \h </w:instrText>
+              <w:instrText xml:space="preserve"> PAGEREF _Toc124519945 \h </w:instrText>
             </w:r>
             <w:r>
               <w:rPr>
@@ -1477,7 +1552,7 @@
                 <w:noProof/>
                 <w:webHidden/>
               </w:rPr>
-              <w:t>6</w:t>
+              <w:t>7</w:t>
             </w:r>
             <w:r>
               <w:rPr>
@@ -1499,7 +1574,7 @@
               <w:noProof/>
             </w:rPr>
           </w:pPr>
-          <w:hyperlink w:anchor="_Toc123916174" w:history="1">
+          <w:hyperlink w:anchor="_Toc124519946" w:history="1">
             <w:r>
               <w:rPr>
                 <w:rStyle w:val="Hyperlink"/>
@@ -1527,7 +1602,7 @@
                 <w:noProof/>
                 <w:webHidden/>
               </w:rPr>
-              <w:instrText xml:space="preserve"> PAGEREF _Toc123916174 \h </w:instrText>
+              <w:instrText xml:space="preserve"> PAGEREF _Toc124519946 \h </w:instrText>
             </w:r>
             <w:r>
               <w:rPr>
@@ -1547,7 +1622,7 @@
                 <w:noProof/>
                 <w:webHidden/>
               </w:rPr>
-              <w:t>6</w:t>
+              <w:t>7</w:t>
             </w:r>
             <w:r>
               <w:rPr>
@@ -1569,7 +1644,7 @@
               <w:noProof/>
             </w:rPr>
           </w:pPr>
-          <w:hyperlink w:anchor="_Toc123916175" w:history="1">
+          <w:hyperlink w:anchor="_Toc124519947" w:history="1">
             <w:r>
               <w:rPr>
                 <w:rStyle w:val="Hyperlink"/>
@@ -1597,7 +1672,7 @@
                 <w:noProof/>
                 <w:webHidden/>
               </w:rPr>
-              <w:instrText xml:space="preserve"> PAGEREF _Toc123916175 \h </w:instrText>
+              <w:instrText xml:space="preserve"> PAGEREF _Toc124519947 \h </w:instrText>
             </w:r>
             <w:r>
               <w:rPr>
@@ -1617,7 +1692,7 @@
                 <w:noProof/>
                 <w:webHidden/>
               </w:rPr>
-              <w:t>6</w:t>
+              <w:t>7</w:t>
             </w:r>
             <w:r>
               <w:rPr>
@@ -1639,7 +1714,7 @@
               <w:noProof/>
             </w:rPr>
           </w:pPr>
-          <w:hyperlink w:anchor="_Toc123916176" w:history="1">
+          <w:hyperlink w:anchor="_Toc124519948" w:history="1">
             <w:r>
               <w:rPr>
                 <w:rStyle w:val="Hyperlink"/>
@@ -1667,7 +1742,7 @@
                 <w:noProof/>
                 <w:webHidden/>
               </w:rPr>
-              <w:instrText xml:space="preserve"> PAGEREF _Toc123916176 \h </w:instrText>
+              <w:instrText xml:space="preserve"> PAGEREF _Toc124519948 \h </w:instrText>
             </w:r>
             <w:r>
               <w:rPr>
@@ -1687,7 +1762,7 @@
                 <w:noProof/>
                 <w:webHidden/>
               </w:rPr>
-              <w:t>6</w:t>
+              <w:t>7</w:t>
             </w:r>
             <w:r>
               <w:rPr>
@@ -1709,14 +1784,14 @@
               <w:noProof/>
             </w:rPr>
           </w:pPr>
-          <w:hyperlink w:anchor="_Toc123916177" w:history="1">
+          <w:hyperlink w:anchor="_Toc124519949" w:history="1">
             <w:r>
               <w:rPr>
                 <w:rStyle w:val="Hyperlink"/>
                 <w:noProof/>
                 <w:lang w:val="de-DE"/>
               </w:rPr>
-              <w:t>3. 3Spezifische Anforderungen</w:t>
+              <w:t>4.3 Spezifische Anforderungen</w:t>
             </w:r>
             <w:r>
               <w:rPr>
@@ -1737,7 +1812,7 @@
                 <w:noProof/>
                 <w:webHidden/>
               </w:rPr>
-              <w:instrText xml:space="preserve"> PAGEREF _Toc123916177 \h </w:instrText>
+              <w:instrText xml:space="preserve"> PAGEREF _Toc124519949 \h </w:instrText>
             </w:r>
             <w:r>
               <w:rPr>
@@ -1757,7 +1832,7 @@
                 <w:noProof/>
                 <w:webHidden/>
               </w:rPr>
-              <w:t>7</w:t>
+              <w:t>8</w:t>
             </w:r>
             <w:r>
               <w:rPr>
@@ -1779,7 +1854,7 @@
               <w:noProof/>
             </w:rPr>
           </w:pPr>
-          <w:hyperlink w:anchor="_Toc123916178" w:history="1">
+          <w:hyperlink w:anchor="_Toc124519950" w:history="1">
             <w:r>
               <w:rPr>
                 <w:rStyle w:val="Hyperlink"/>
@@ -1807,7 +1882,7 @@
                 <w:noProof/>
                 <w:webHidden/>
               </w:rPr>
-              <w:instrText xml:space="preserve"> PAGEREF _Toc123916178 \h </w:instrText>
+              <w:instrText xml:space="preserve"> PAGEREF _Toc124519950 \h </w:instrText>
             </w:r>
             <w:r>
               <w:rPr>
@@ -1827,7 +1902,7 @@
                 <w:noProof/>
                 <w:webHidden/>
               </w:rPr>
-              <w:t>7</w:t>
+              <w:t>8</w:t>
             </w:r>
             <w:r>
               <w:rPr>
@@ -1849,7 +1924,7 @@
               <w:noProof/>
             </w:rPr>
           </w:pPr>
-          <w:hyperlink w:anchor="_Toc123916179" w:history="1">
+          <w:hyperlink w:anchor="_Toc124519951" w:history="1">
             <w:r>
               <w:rPr>
                 <w:rStyle w:val="Hyperlink"/>
@@ -1876,7 +1951,7 @@
                 <w:noProof/>
                 <w:webHidden/>
               </w:rPr>
-              <w:instrText xml:space="preserve"> PAGEREF _Toc123916179 \h </w:instrText>
+              <w:instrText xml:space="preserve"> PAGEREF _Toc124519951 \h </w:instrText>
             </w:r>
             <w:r>
               <w:rPr>
@@ -1896,7 +1971,7 @@
                 <w:noProof/>
                 <w:webHidden/>
               </w:rPr>
-              <w:t>10</w:t>
+              <w:t>11</w:t>
             </w:r>
             <w:r>
               <w:rPr>
@@ -1918,11 +1993,12 @@
               <w:noProof/>
             </w:rPr>
           </w:pPr>
-          <w:hyperlink w:anchor="_Toc123916180" w:history="1">
+          <w:hyperlink w:anchor="_Toc124519952" w:history="1">
             <w:r>
               <w:rPr>
                 <w:rStyle w:val="Hyperlink"/>
                 <w:noProof/>
+                <w:lang w:val="de-DE"/>
               </w:rPr>
               <w:t>c. Qualitätsanforderungen</w:t>
             </w:r>
@@ -1945,7 +2021,7 @@
                 <w:noProof/>
                 <w:webHidden/>
               </w:rPr>
-              <w:instrText xml:space="preserve"> PAGEREF _Toc123916180 \h </w:instrText>
+              <w:instrText xml:space="preserve"> PAGEREF _Toc124519952 \h </w:instrText>
             </w:r>
             <w:r>
               <w:rPr>
@@ -1965,7 +2041,7 @@
                 <w:noProof/>
                 <w:webHidden/>
               </w:rPr>
-              <w:t>11</w:t>
+              <w:t>12</w:t>
             </w:r>
             <w:r>
               <w:rPr>
@@ -1987,13 +2063,14 @@
               <w:noProof/>
             </w:rPr>
           </w:pPr>
-          <w:hyperlink w:anchor="_Toc123916181" w:history="1">
+          <w:hyperlink w:anchor="_Toc124519953" w:history="1">
             <w:r>
               <w:rPr>
                 <w:rStyle w:val="Hyperlink"/>
                 <w:noProof/>
-              </w:rPr>
-              <w:t>3.4 Verifikation</w:t>
+                <w:lang w:val="de-DE"/>
+              </w:rPr>
+              <w:t>4.4 Verifikation</w:t>
             </w:r>
             <w:r>
               <w:rPr>
@@ -2014,7 +2091,7 @@
                 <w:noProof/>
                 <w:webHidden/>
               </w:rPr>
-              <w:instrText xml:space="preserve"> PAGEREF _Toc123916181 \h </w:instrText>
+              <w:instrText xml:space="preserve"> PAGEREF _Toc124519953 \h </w:instrText>
             </w:r>
             <w:r>
               <w:rPr>
@@ -2034,7 +2111,7 @@
                 <w:noProof/>
                 <w:webHidden/>
               </w:rPr>
-              <w:t>11</w:t>
+              <w:t>12</w:t>
             </w:r>
             <w:r>
               <w:rPr>
@@ -2056,14 +2133,14 @@
               <w:noProof/>
             </w:rPr>
           </w:pPr>
-          <w:hyperlink w:anchor="_Toc123916182" w:history="1">
+          <w:hyperlink w:anchor="_Toc124519954" w:history="1">
             <w:r>
               <w:rPr>
                 <w:rStyle w:val="Hyperlink"/>
                 <w:noProof/>
                 <w:lang w:val="de-DE"/>
               </w:rPr>
-              <w:t>4. Hardware</w:t>
+              <w:t>5. Hardware</w:t>
             </w:r>
             <w:r>
               <w:rPr>
@@ -2084,7 +2161,7 @@
                 <w:noProof/>
                 <w:webHidden/>
               </w:rPr>
-              <w:instrText xml:space="preserve"> PAGEREF _Toc123916182 \h </w:instrText>
+              <w:instrText xml:space="preserve"> PAGEREF _Toc124519954 \h </w:instrText>
             </w:r>
             <w:r>
               <w:rPr>
@@ -2104,7 +2181,7 @@
                 <w:noProof/>
                 <w:webHidden/>
               </w:rPr>
-              <w:t>12</w:t>
+              <w:t>13</w:t>
             </w:r>
             <w:r>
               <w:rPr>
@@ -2126,14 +2203,14 @@
               <w:noProof/>
             </w:rPr>
           </w:pPr>
-          <w:hyperlink w:anchor="_Toc123916183" w:history="1">
+          <w:hyperlink w:anchor="_Toc124519955" w:history="1">
             <w:r>
               <w:rPr>
                 <w:rStyle w:val="Hyperlink"/>
                 <w:noProof/>
                 <w:lang w:val="de-DE"/>
               </w:rPr>
-              <w:t>5. Softwarearchitektur</w:t>
+              <w:t>6. Softwarearchitektur</w:t>
             </w:r>
             <w:r>
               <w:rPr>
@@ -2154,7 +2231,7 @@
                 <w:noProof/>
                 <w:webHidden/>
               </w:rPr>
-              <w:instrText xml:space="preserve"> PAGEREF _Toc123916183 \h </w:instrText>
+              <w:instrText xml:space="preserve"> PAGEREF _Toc124519955 \h </w:instrText>
             </w:r>
             <w:r>
               <w:rPr>
@@ -2174,7 +2251,7 @@
                 <w:noProof/>
                 <w:webHidden/>
               </w:rPr>
-              <w:t>14</w:t>
+              <w:t>15</w:t>
             </w:r>
             <w:r>
               <w:rPr>
@@ -2196,14 +2273,14 @@
               <w:noProof/>
             </w:rPr>
           </w:pPr>
-          <w:hyperlink w:anchor="_Toc123916184" w:history="1">
+          <w:hyperlink w:anchor="_Toc124519956" w:history="1">
             <w:r>
               <w:rPr>
                 <w:rStyle w:val="Hyperlink"/>
                 <w:noProof/>
                 <w:lang w:val="de-DE"/>
               </w:rPr>
-              <w:t>5.1 Main</w:t>
+              <w:t>6.1 Main</w:t>
             </w:r>
             <w:r>
               <w:rPr>
@@ -2224,7 +2301,7 @@
                 <w:noProof/>
                 <w:webHidden/>
               </w:rPr>
-              <w:instrText xml:space="preserve"> PAGEREF _Toc123916184 \h </w:instrText>
+              <w:instrText xml:space="preserve"> PAGEREF _Toc124519956 \h </w:instrText>
             </w:r>
             <w:r>
               <w:rPr>
@@ -2244,7 +2321,7 @@
                 <w:noProof/>
                 <w:webHidden/>
               </w:rPr>
-              <w:t>14</w:t>
+              <w:t>15</w:t>
             </w:r>
             <w:r>
               <w:rPr>
@@ -2266,14 +2343,14 @@
               <w:noProof/>
             </w:rPr>
           </w:pPr>
-          <w:hyperlink w:anchor="_Toc123916185" w:history="1">
+          <w:hyperlink w:anchor="_Toc124519957" w:history="1">
             <w:r>
               <w:rPr>
                 <w:rStyle w:val="Hyperlink"/>
                 <w:noProof/>
                 <w:lang w:val="de-DE"/>
               </w:rPr>
-              <w:t>5.2 Controller</w:t>
+              <w:t>6.2 Controller</w:t>
             </w:r>
             <w:r>
               <w:rPr>
@@ -2294,7 +2371,7 @@
                 <w:noProof/>
                 <w:webHidden/>
               </w:rPr>
-              <w:instrText xml:space="preserve"> PAGEREF _Toc123916185 \h </w:instrText>
+              <w:instrText xml:space="preserve"> PAGEREF _Toc124519957 \h </w:instrText>
             </w:r>
             <w:r>
               <w:rPr>
@@ -2314,7 +2391,7 @@
                 <w:noProof/>
                 <w:webHidden/>
               </w:rPr>
-              <w:t>14</w:t>
+              <w:t>15</w:t>
             </w:r>
             <w:r>
               <w:rPr>
@@ -2336,14 +2413,14 @@
               <w:noProof/>
             </w:rPr>
           </w:pPr>
-          <w:hyperlink w:anchor="_Toc123916186" w:history="1">
+          <w:hyperlink w:anchor="_Toc124519958" w:history="1">
             <w:r>
               <w:rPr>
                 <w:rStyle w:val="Hyperlink"/>
                 <w:noProof/>
                 <w:lang w:val="de-DE"/>
               </w:rPr>
-              <w:t>5.3 TMP75</w:t>
+              <w:t>6.3 TMP75</w:t>
             </w:r>
             <w:r>
               <w:rPr>
@@ -2364,7 +2441,7 @@
                 <w:noProof/>
                 <w:webHidden/>
               </w:rPr>
-              <w:instrText xml:space="preserve"> PAGEREF _Toc123916186 \h </w:instrText>
+              <w:instrText xml:space="preserve"> PAGEREF _Toc124519958 \h </w:instrText>
             </w:r>
             <w:r>
               <w:rPr>
@@ -2384,7 +2461,7 @@
                 <w:noProof/>
                 <w:webHidden/>
               </w:rPr>
-              <w:t>15</w:t>
+              <w:t>16</w:t>
             </w:r>
             <w:r>
               <w:rPr>
@@ -2406,13 +2483,14 @@
               <w:noProof/>
             </w:rPr>
           </w:pPr>
-          <w:hyperlink w:anchor="_Toc123916187" w:history="1">
+          <w:hyperlink w:anchor="_Toc124519959" w:history="1">
             <w:r>
               <w:rPr>
                 <w:rStyle w:val="Hyperlink"/>
                 <w:noProof/>
-              </w:rPr>
-              <w:t>5.4 WS2812</w:t>
+                <w:lang w:val="de-DE"/>
+              </w:rPr>
+              <w:t>6.4 WS2812</w:t>
             </w:r>
             <w:r>
               <w:rPr>
@@ -2433,7 +2511,7 @@
                 <w:noProof/>
                 <w:webHidden/>
               </w:rPr>
-              <w:instrText xml:space="preserve"> PAGEREF _Toc123916187 \h </w:instrText>
+              <w:instrText xml:space="preserve"> PAGEREF _Toc124519959 \h </w:instrText>
             </w:r>
             <w:r>
               <w:rPr>
@@ -2453,7 +2531,7 @@
                 <w:noProof/>
                 <w:webHidden/>
               </w:rPr>
-              <w:t>15</w:t>
+              <w:t>16</w:t>
             </w:r>
             <w:r>
               <w:rPr>
@@ -2475,14 +2553,14 @@
               <w:noProof/>
             </w:rPr>
           </w:pPr>
-          <w:hyperlink w:anchor="_Toc123916188" w:history="1">
+          <w:hyperlink w:anchor="_Toc124519960" w:history="1">
             <w:r>
               <w:rPr>
                 <w:rStyle w:val="Hyperlink"/>
                 <w:noProof/>
                 <w:lang w:val="de-DE"/>
               </w:rPr>
-              <w:t>5.5 Servo-Ansteuerung</w:t>
+              <w:t>6.5 Servo-Ansteuerung</w:t>
             </w:r>
             <w:r>
               <w:rPr>
@@ -2503,7 +2581,7 @@
                 <w:noProof/>
                 <w:webHidden/>
               </w:rPr>
-              <w:instrText xml:space="preserve"> PAGEREF _Toc123916188 \h </w:instrText>
+              <w:instrText xml:space="preserve"> PAGEREF _Toc124519960 \h </w:instrText>
             </w:r>
             <w:r>
               <w:rPr>
@@ -2523,7 +2601,7 @@
                 <w:noProof/>
                 <w:webHidden/>
               </w:rPr>
-              <w:t>16</w:t>
+              <w:t>17</w:t>
             </w:r>
             <w:r>
               <w:rPr>
@@ -2545,14 +2623,14 @@
               <w:noProof/>
             </w:rPr>
           </w:pPr>
-          <w:hyperlink w:anchor="_Toc123916189" w:history="1">
+          <w:hyperlink w:anchor="_Toc124519961" w:history="1">
             <w:r>
               <w:rPr>
                 <w:rStyle w:val="Hyperlink"/>
                 <w:noProof/>
                 <w:lang w:val="de-DE"/>
               </w:rPr>
-              <w:t>6. Code Dokumentation</w:t>
+              <w:t>7. Fazit</w:t>
             </w:r>
             <w:r>
               <w:rPr>
@@ -2573,7 +2651,7 @@
                 <w:noProof/>
                 <w:webHidden/>
               </w:rPr>
-              <w:instrText xml:space="preserve"> PAGEREF _Toc123916189 \h </w:instrText>
+              <w:instrText xml:space="preserve"> PAGEREF _Toc124519961 \h </w:instrText>
             </w:r>
             <w:r>
               <w:rPr>
@@ -2593,7 +2671,7 @@
                 <w:noProof/>
                 <w:webHidden/>
               </w:rPr>
-              <w:t>17</w:t>
+              <w:t>18</w:t>
             </w:r>
             <w:r>
               <w:rPr>
@@ -2615,14 +2693,14 @@
               <w:noProof/>
             </w:rPr>
           </w:pPr>
-          <w:hyperlink w:anchor="_Toc123916190" w:history="1">
+          <w:hyperlink w:anchor="_Toc124519962" w:history="1">
             <w:r>
               <w:rPr>
                 <w:rStyle w:val="Hyperlink"/>
                 <w:noProof/>
                 <w:lang w:val="de-DE"/>
               </w:rPr>
-              <w:t>Quellenverzeichnis</w:t>
+              <w:t>8. Code Dokumentation</w:t>
             </w:r>
             <w:r>
               <w:rPr>
@@ -2643,7 +2721,7 @@
                 <w:noProof/>
                 <w:webHidden/>
               </w:rPr>
-              <w:instrText xml:space="preserve"> PAGEREF _Toc123916190 \h </w:instrText>
+              <w:instrText xml:space="preserve"> PAGEREF _Toc124519962 \h </w:instrText>
             </w:r>
             <w:r>
               <w:rPr>
@@ -2685,13 +2763,83 @@
               <w:noProof/>
             </w:rPr>
           </w:pPr>
-          <w:hyperlink w:anchor="_Toc123916191" w:history="1">
+          <w:hyperlink w:anchor="_Toc124519963" w:history="1">
             <w:r>
               <w:rPr>
                 <w:rStyle w:val="Hyperlink"/>
                 <w:noProof/>
                 <w:lang w:val="de-DE"/>
               </w:rPr>
+              <w:t>Quellenverzeichnis</w:t>
+            </w:r>
+            <w:r>
+              <w:rPr>
+                <w:noProof/>
+                <w:webHidden/>
+              </w:rPr>
+              <w:tab/>
+            </w:r>
+            <w:r>
+              <w:rPr>
+                <w:noProof/>
+                <w:webHidden/>
+              </w:rPr>
+              <w:fldChar w:fldCharType="begin"/>
+            </w:r>
+            <w:r>
+              <w:rPr>
+                <w:noProof/>
+                <w:webHidden/>
+              </w:rPr>
+              <w:instrText xml:space="preserve"> PAGEREF _Toc124519963 \h </w:instrText>
+            </w:r>
+            <w:r>
+              <w:rPr>
+                <w:noProof/>
+                <w:webHidden/>
+              </w:rPr>
+            </w:r>
+            <w:r>
+              <w:rPr>
+                <w:noProof/>
+                <w:webHidden/>
+              </w:rPr>
+              <w:fldChar w:fldCharType="separate"/>
+            </w:r>
+            <w:r>
+              <w:rPr>
+                <w:noProof/>
+                <w:webHidden/>
+              </w:rPr>
+              <w:t>19</w:t>
+            </w:r>
+            <w:r>
+              <w:rPr>
+                <w:noProof/>
+                <w:webHidden/>
+              </w:rPr>
+              <w:fldChar w:fldCharType="end"/>
+            </w:r>
+          </w:hyperlink>
+        </w:p>
+        <w:p>
+          <w:pPr>
+            <w:pStyle w:val="TOC1"/>
+            <w:tabs>
+              <w:tab w:val="right" w:leader="dot" w:pos="9062"/>
+            </w:tabs>
+            <w:rPr>
+              <w:rFonts w:asciiTheme="minorHAnsi" w:eastAsiaTheme="minorEastAsia" w:hAnsiTheme="minorHAnsi"/>
+              <w:noProof/>
+            </w:rPr>
+          </w:pPr>
+          <w:hyperlink w:anchor="_Toc124519964" w:history="1">
+            <w:r>
+              <w:rPr>
+                <w:rStyle w:val="Hyperlink"/>
+                <w:noProof/>
+                <w:lang w:val="de-DE"/>
+              </w:rPr>
               <w:t>Abbildungsverzeichnis</w:t>
             </w:r>
             <w:r>
@@ -2713,7 +2861,7 @@
                 <w:noProof/>
                 <w:webHidden/>
               </w:rPr>
-              <w:instrText xml:space="preserve"> PAGEREF _Toc123916191 \h </w:instrText>
+              <w:instrText xml:space="preserve"> PAGEREF _Toc124519964 \h </w:instrText>
             </w:r>
             <w:r>
               <w:rPr>
@@ -2733,7 +2881,7 @@
                 <w:noProof/>
                 <w:webHidden/>
               </w:rPr>
-              <w:t>18</w:t>
+              <w:t>19</w:t>
             </w:r>
             <w:r>
               <w:rPr>
@@ -2767,13 +2915,6 @@
           <w:lang w:val="de-DE"/>
         </w:rPr>
       </w:pPr>
-    </w:p>
-    <w:p>
-      <w:pPr>
-        <w:rPr>
-          <w:lang w:val="de-DE"/>
-        </w:rPr>
-      </w:pPr>
       <w:r>
         <w:rPr>
           <w:lang w:val="de-DE"/>
@@ -2804,7 +2945,7 @@
           <w:lang w:val="de-DE"/>
         </w:rPr>
       </w:pPr>
-      <w:bookmarkStart w:id="0" w:name="_Toc123916161"/>
+      <w:bookmarkStart w:id="0" w:name="_Toc124519932"/>
       <w:r>
         <w:rPr>
           <w:lang w:val="de-DE"/>
@@ -2941,7 +3082,7 @@
           <w:lang w:val="de-DE"/>
         </w:rPr>
       </w:pPr>
-      <w:bookmarkStart w:id="1" w:name="_Toc123916162"/>
+      <w:bookmarkStart w:id="1" w:name="_Toc124519933"/>
       <w:r>
         <w:rPr>
           <w:lang w:val="de-DE"/>
@@ -3172,7 +3313,7 @@
           <w:lang w:val="de-DE"/>
         </w:rPr>
       </w:pPr>
-      <w:bookmarkStart w:id="2" w:name="_Toc123916163"/>
+      <w:bookmarkStart w:id="2" w:name="_Toc124519934"/>
       <w:r>
         <w:rPr>
           <w:lang w:val="de-DE"/>
@@ -3292,13 +3433,7 @@
         <w:rPr>
           <w:lang w:val="de-DE"/>
         </w:rPr>
-        <w:t>Die Temperatur wird mit einem Temperatursensor vom Typ TMP75B gemessen</w:t>
-      </w:r>
-      <w:r>
-        <w:rPr>
-          <w:lang w:val="de-DE"/>
-        </w:rPr>
-        <w:t>.</w:t>
+        <w:t>Die Temperatur wird mit einem Temperatursensor vom Typ TMP75B gemessen.</w:t>
       </w:r>
     </w:p>
     <w:p>
@@ -3316,13 +3451,7 @@
         <w:rPr>
           <w:lang w:val="de-DE"/>
         </w:rPr>
-        <w:t>Der Status wird über eine Vollfarb-LED vom TYP WS2812 angezeigt</w:t>
-      </w:r>
-      <w:r>
-        <w:rPr>
-          <w:lang w:val="de-DE"/>
-        </w:rPr>
-        <w:t>.</w:t>
+        <w:t>Der Status wird über eine Vollfarb-LED vom TYP WS2812 angezeigt.</w:t>
       </w:r>
     </w:p>
     <w:p>
@@ -3387,12 +3516,14 @@
           <w:lang w:val="de-DE"/>
         </w:rPr>
       </w:pPr>
+      <w:bookmarkStart w:id="3" w:name="_Toc124519935"/>
       <w:r>
         <w:rPr>
           <w:lang w:val="de-DE"/>
         </w:rPr>
         <w:t>4. Pflichtenheft</w:t>
       </w:r>
+      <w:bookmarkEnd w:id="3"/>
     </w:p>
     <w:p>
       <w:pPr>
@@ -3401,8 +3532,8 @@
           <w:lang w:val="de-DE"/>
         </w:rPr>
       </w:pPr>
-      <w:bookmarkStart w:id="3" w:name="_Toc123751055"/>
-      <w:bookmarkStart w:id="4" w:name="_Toc123916164"/>
+      <w:bookmarkStart w:id="4" w:name="_Toc123751055"/>
+      <w:bookmarkStart w:id="5" w:name="_Toc124519936"/>
       <w:r>
         <w:rPr>
           <w:lang w:val="de-DE"/>
@@ -3421,8 +3552,8 @@
         </w:rPr>
         <w:t>Einleitung</w:t>
       </w:r>
-      <w:bookmarkEnd w:id="3"/>
       <w:bookmarkEnd w:id="4"/>
+      <w:bookmarkEnd w:id="5"/>
       <w:r>
         <w:rPr>
           <w:lang w:val="de-DE"/>
@@ -3437,8 +3568,8 @@
           <w:lang w:val="de-DE"/>
         </w:rPr>
       </w:pPr>
-      <w:bookmarkStart w:id="5" w:name="_Toc123751056"/>
-      <w:bookmarkStart w:id="6" w:name="_Toc123916165"/>
+      <w:bookmarkStart w:id="6" w:name="_Toc123751056"/>
+      <w:bookmarkStart w:id="7" w:name="_Toc124519937"/>
       <w:r>
         <w:rPr>
           <w:lang w:val="de-DE"/>
@@ -3451,8 +3582,8 @@
         </w:rPr>
         <w:t>Zweck</w:t>
       </w:r>
-      <w:bookmarkEnd w:id="5"/>
       <w:bookmarkEnd w:id="6"/>
+      <w:bookmarkEnd w:id="7"/>
     </w:p>
     <w:p>
       <w:pPr>
@@ -3486,8 +3617,8 @@
           <w:lang w:val="de-DE"/>
         </w:rPr>
       </w:pPr>
-      <w:bookmarkStart w:id="7" w:name="_Toc123751057"/>
-      <w:bookmarkStart w:id="8" w:name="_Toc123916166"/>
+      <w:bookmarkStart w:id="8" w:name="_Toc123751057"/>
+      <w:bookmarkStart w:id="9" w:name="_Toc124519938"/>
       <w:r>
         <w:rPr>
           <w:lang w:val="de-DE"/>
@@ -3500,8 +3631,8 @@
         </w:rPr>
         <w:t>Umfang</w:t>
       </w:r>
-      <w:bookmarkEnd w:id="7"/>
       <w:bookmarkEnd w:id="8"/>
+      <w:bookmarkEnd w:id="9"/>
     </w:p>
     <w:p>
       <w:pPr>
@@ -3555,8 +3686,8 @@
           <w:lang w:val="de-DE"/>
         </w:rPr>
       </w:pPr>
-      <w:bookmarkStart w:id="9" w:name="_Toc123751058"/>
-      <w:bookmarkStart w:id="10" w:name="_Toc123916167"/>
+      <w:bookmarkStart w:id="10" w:name="_Toc123751058"/>
+      <w:bookmarkStart w:id="11" w:name="_Toc124519939"/>
       <w:r>
         <w:rPr>
           <w:lang w:val="de-DE"/>
@@ -3569,8 +3700,8 @@
         </w:rPr>
         <w:t>Erläuterungen zu Begriffen und / oder Abkürzungen</w:t>
       </w:r>
-      <w:bookmarkEnd w:id="9"/>
       <w:bookmarkEnd w:id="10"/>
+      <w:bookmarkEnd w:id="11"/>
       <w:r>
         <w:rPr>
           <w:lang w:val="de-DE"/>
@@ -3676,8 +3807,8 @@
           <w:lang w:val="de-DE"/>
         </w:rPr>
       </w:pPr>
-      <w:bookmarkStart w:id="11" w:name="_Toc123751059"/>
-      <w:bookmarkStart w:id="12" w:name="_Toc123916168"/>
+      <w:bookmarkStart w:id="12" w:name="_Toc123751059"/>
+      <w:bookmarkStart w:id="13" w:name="_Toc124519940"/>
       <w:r>
         <w:rPr>
           <w:lang w:val="de-DE"/>
@@ -3690,8 +3821,8 @@
         </w:rPr>
         <w:t>Verweise auf sonstige Ressourcen oder Quellen</w:t>
       </w:r>
-      <w:bookmarkEnd w:id="11"/>
       <w:bookmarkEnd w:id="12"/>
+      <w:bookmarkEnd w:id="13"/>
       <w:r>
         <w:rPr>
           <w:lang w:val="de-DE"/>
@@ -3719,8 +3850,8 @@
           <w:lang w:val="de-DE"/>
         </w:rPr>
       </w:pPr>
-      <w:bookmarkStart w:id="13" w:name="_Toc123751060"/>
-      <w:bookmarkStart w:id="14" w:name="_Toc123916169"/>
+      <w:bookmarkStart w:id="14" w:name="_Toc123751060"/>
+      <w:bookmarkStart w:id="15" w:name="_Toc124519941"/>
       <w:r>
         <w:rPr>
           <w:lang w:val="de-DE"/>
@@ -3733,8 +3864,8 @@
         </w:rPr>
         <w:t>Übersicht</w:t>
       </w:r>
-      <w:bookmarkEnd w:id="13"/>
       <w:bookmarkEnd w:id="14"/>
+      <w:bookmarkEnd w:id="15"/>
       <w:r>
         <w:rPr>
           <w:lang w:val="de-DE"/>
@@ -3762,8 +3893,8 @@
           <w:lang w:val="de-DE"/>
         </w:rPr>
       </w:pPr>
-      <w:bookmarkStart w:id="15" w:name="_Toc123751061"/>
-      <w:bookmarkStart w:id="16" w:name="_Toc123916170"/>
+      <w:bookmarkStart w:id="16" w:name="_Toc123751061"/>
+      <w:bookmarkStart w:id="17" w:name="_Toc124519942"/>
       <w:r>
         <w:rPr>
           <w:lang w:val="de-DE"/>
@@ -3783,8 +3914,8 @@
         </w:rPr>
         <w:t>Allgemeine Beschreibung</w:t>
       </w:r>
-      <w:bookmarkEnd w:id="15"/>
       <w:bookmarkEnd w:id="16"/>
+      <w:bookmarkEnd w:id="17"/>
       <w:r>
         <w:rPr>
           <w:lang w:val="de-DE"/>
@@ -3799,8 +3930,8 @@
           <w:lang w:val="de-DE"/>
         </w:rPr>
       </w:pPr>
-      <w:bookmarkStart w:id="17" w:name="_Toc123751062"/>
-      <w:bookmarkStart w:id="18" w:name="_Toc123916171"/>
+      <w:bookmarkStart w:id="18" w:name="_Toc123751062"/>
+      <w:bookmarkStart w:id="19" w:name="_Toc124519943"/>
       <w:r>
         <w:rPr>
           <w:lang w:val="de-DE"/>
@@ -3813,8 +3944,8 @@
         </w:rPr>
         <w:t>Produktperspektive</w:t>
       </w:r>
-      <w:bookmarkEnd w:id="17"/>
       <w:bookmarkEnd w:id="18"/>
+      <w:bookmarkEnd w:id="19"/>
     </w:p>
     <w:p>
       <w:pPr>
@@ -3842,8 +3973,8 @@
           <w:lang w:val="de-DE"/>
         </w:rPr>
       </w:pPr>
-      <w:bookmarkStart w:id="19" w:name="_Toc123751063"/>
-      <w:bookmarkStart w:id="20" w:name="_Toc123916172"/>
+      <w:bookmarkStart w:id="20" w:name="_Toc123751063"/>
+      <w:bookmarkStart w:id="21" w:name="_Toc124519944"/>
       <w:r>
         <w:rPr>
           <w:lang w:val="de-DE"/>
@@ -3856,8 +3987,8 @@
         </w:rPr>
         <w:t>Produktfunktionen</w:t>
       </w:r>
-      <w:bookmarkEnd w:id="19"/>
       <w:bookmarkEnd w:id="20"/>
+      <w:bookmarkEnd w:id="21"/>
     </w:p>
     <w:p>
       <w:pPr>
@@ -3943,8 +4074,8 @@
           <w:lang w:val="de-DE"/>
         </w:rPr>
       </w:pPr>
-      <w:bookmarkStart w:id="21" w:name="_Toc123751064"/>
-      <w:bookmarkStart w:id="22" w:name="_Toc123916173"/>
+      <w:bookmarkStart w:id="22" w:name="_Toc123751064"/>
+      <w:bookmarkStart w:id="23" w:name="_Toc124519945"/>
       <w:r>
         <w:rPr>
           <w:lang w:val="de-DE"/>
@@ -3957,8 +4088,8 @@
         </w:rPr>
         <w:t>Benutzermerkmale</w:t>
       </w:r>
-      <w:bookmarkEnd w:id="21"/>
       <w:bookmarkEnd w:id="22"/>
+      <w:bookmarkEnd w:id="23"/>
     </w:p>
     <w:p>
       <w:pPr>
@@ -3980,8 +4111,8 @@
           <w:lang w:val="de-DE"/>
         </w:rPr>
       </w:pPr>
-      <w:bookmarkStart w:id="23" w:name="_Toc123751065"/>
-      <w:bookmarkStart w:id="24" w:name="_Toc123916174"/>
+      <w:bookmarkStart w:id="24" w:name="_Toc123751065"/>
+      <w:bookmarkStart w:id="25" w:name="_Toc124519946"/>
       <w:r>
         <w:rPr>
           <w:lang w:val="de-DE"/>
@@ -3994,8 +4125,8 @@
         </w:rPr>
         <w:t>Einschränkungen</w:t>
       </w:r>
-      <w:bookmarkEnd w:id="23"/>
       <w:bookmarkEnd w:id="24"/>
+      <w:bookmarkEnd w:id="25"/>
       <w:r>
         <w:rPr>
           <w:lang w:val="de-DE"/>
@@ -4101,8 +4232,8 @@
           <w:lang w:val="de-DE"/>
         </w:rPr>
       </w:pPr>
-      <w:bookmarkStart w:id="25" w:name="_Toc123751066"/>
-      <w:bookmarkStart w:id="26" w:name="_Toc123916175"/>
+      <w:bookmarkStart w:id="26" w:name="_Toc123751066"/>
+      <w:bookmarkStart w:id="27" w:name="_Toc124519947"/>
       <w:r>
         <w:rPr>
           <w:lang w:val="de-DE"/>
@@ -4115,8 +4246,8 @@
         </w:rPr>
         <w:t>Annahmen und Abhängigkeiten</w:t>
       </w:r>
-      <w:bookmarkEnd w:id="25"/>
       <w:bookmarkEnd w:id="26"/>
+      <w:bookmarkEnd w:id="27"/>
       <w:r>
         <w:rPr>
           <w:lang w:val="de-DE"/>
@@ -4157,8 +4288,8 @@
           <w:lang w:val="de-DE"/>
         </w:rPr>
       </w:pPr>
-      <w:bookmarkStart w:id="27" w:name="_Toc123751067"/>
-      <w:bookmarkStart w:id="28" w:name="_Toc123916176"/>
+      <w:bookmarkStart w:id="28" w:name="_Toc123751067"/>
+      <w:bookmarkStart w:id="29" w:name="_Toc124519948"/>
       <w:r>
         <w:rPr>
           <w:lang w:val="de-DE"/>
@@ -4171,8 +4302,8 @@
         </w:rPr>
         <w:t>Aufteilung der Anforderungen</w:t>
       </w:r>
-      <w:bookmarkEnd w:id="27"/>
       <w:bookmarkEnd w:id="28"/>
+      <w:bookmarkEnd w:id="29"/>
       <w:r>
         <w:rPr>
           <w:lang w:val="de-DE"/>
@@ -4215,8 +4346,8 @@
           <w:lang w:val="de-DE"/>
         </w:rPr>
       </w:pPr>
-      <w:bookmarkStart w:id="29" w:name="_Toc123751068"/>
-      <w:bookmarkStart w:id="30" w:name="_Toc123916177"/>
+      <w:bookmarkStart w:id="30" w:name="_Toc123751068"/>
+      <w:bookmarkStart w:id="31" w:name="_Toc124519949"/>
       <w:r>
         <w:rPr>
           <w:lang w:val="de-DE"/>
@@ -4236,8 +4367,8 @@
         </w:rPr>
         <w:t>Spezifische Anforderungen</w:t>
       </w:r>
-      <w:bookmarkEnd w:id="29"/>
       <w:bookmarkEnd w:id="30"/>
+      <w:bookmarkEnd w:id="31"/>
       <w:r>
         <w:rPr>
           <w:lang w:val="de-DE"/>
@@ -4252,8 +4383,8 @@
           <w:lang w:val="de-DE"/>
         </w:rPr>
       </w:pPr>
-      <w:bookmarkStart w:id="31" w:name="_Toc123751069"/>
-      <w:bookmarkStart w:id="32" w:name="_Toc123916178"/>
+      <w:bookmarkStart w:id="32" w:name="_Toc123751069"/>
+      <w:bookmarkStart w:id="33" w:name="_Toc124519950"/>
       <w:r>
         <w:rPr>
           <w:lang w:val="de-DE"/>
@@ -4266,8 +4397,8 @@
         </w:rPr>
         <w:t>funktionale Anforderungen</w:t>
       </w:r>
-      <w:bookmarkEnd w:id="31"/>
       <w:bookmarkEnd w:id="32"/>
+      <w:bookmarkEnd w:id="33"/>
     </w:p>
     <w:tbl>
       <w:tblPr>
@@ -9747,6 +9878,12 @@
               <w:rPr>
                 <w:lang w:val="de-DE"/>
               </w:rPr>
+              <w:t xml:space="preserve">ID: </w:t>
+            </w:r>
+            <w:r>
+              <w:rPr>
+                <w:lang w:val="de-DE"/>
+              </w:rPr>
               <w:t>0x400;</w:t>
             </w:r>
           </w:p>
@@ -9819,7 +9956,7 @@
               <w:rPr>
                 <w:lang w:val="de-DE"/>
               </w:rPr>
-              <w:t>8</w:t>
+              <w:t>-128 bis 127</w:t>
             </w:r>
           </w:p>
         </w:tc>
@@ -9835,14 +9972,12 @@
                 <w:lang w:val="de-DE"/>
               </w:rPr>
             </w:pPr>
-            <w:proofErr w:type="spellStart"/>
-            <w:r>
-              <w:rPr>
-                <w:lang w:val="de-DE"/>
-              </w:rPr>
-              <w:t>bit</w:t>
-            </w:r>
-            <w:proofErr w:type="spellEnd"/>
+            <w:r>
+              <w:rPr>
+                <w:lang w:val="de-DE"/>
+              </w:rPr>
+              <w:t>°C</w:t>
+            </w:r>
           </w:p>
         </w:tc>
         <w:tc>
@@ -9972,6 +10107,12 @@
               <w:rPr>
                 <w:lang w:val="de-DE"/>
               </w:rPr>
+              <w:t xml:space="preserve">ID: </w:t>
+            </w:r>
+            <w:r>
+              <w:rPr>
+                <w:lang w:val="de-DE"/>
+              </w:rPr>
               <w:t>0x400;</w:t>
             </w:r>
           </w:p>
@@ -10030,7 +10171,7 @@
               <w:rPr>
                 <w:lang w:val="de-DE"/>
               </w:rPr>
-              <w:t>8</w:t>
+              <w:t>0 bis 9</w:t>
             </w:r>
           </w:p>
         </w:tc>
@@ -10046,14 +10187,13 @@
                 <w:lang w:val="de-DE"/>
               </w:rPr>
             </w:pPr>
-            <w:proofErr w:type="spellStart"/>
-            <w:r>
-              <w:rPr>
-                <w:lang w:val="de-DE"/>
-              </w:rPr>
-              <w:t>bit</w:t>
-            </w:r>
-            <w:proofErr w:type="spellEnd"/>
+            <w:r>
+              <w:rPr>
+                <w:rFonts w:eastAsiaTheme="minorEastAsia"/>
+                <w:lang w:val="de-DE"/>
+              </w:rPr>
+              <w:t>0,1°C</w:t>
+            </w:r>
           </w:p>
         </w:tc>
         <w:tc>
@@ -10171,6 +10311,12 @@
               <w:rPr>
                 <w:lang w:val="de-DE"/>
               </w:rPr>
+              <w:t xml:space="preserve">ID: </w:t>
+            </w:r>
+            <w:r>
+              <w:rPr>
+                <w:lang w:val="de-DE"/>
+              </w:rPr>
               <w:t>0x400;</w:t>
             </w:r>
           </w:p>
@@ -10229,7 +10375,7 @@
               <w:rPr>
                 <w:lang w:val="de-DE"/>
               </w:rPr>
-              <w:t>8</w:t>
+              <w:t>0 bis 5</w:t>
             </w:r>
           </w:p>
         </w:tc>
@@ -10245,14 +10391,12 @@
                 <w:lang w:val="de-DE"/>
               </w:rPr>
             </w:pPr>
-            <w:proofErr w:type="spellStart"/>
-            <w:r>
-              <w:rPr>
-                <w:lang w:val="de-DE"/>
-              </w:rPr>
-              <w:t>bit</w:t>
-            </w:r>
-            <w:proofErr w:type="spellEnd"/>
+            <w:r>
+              <w:rPr>
+                <w:lang w:val="de-DE"/>
+              </w:rPr>
+              <w:t>-</w:t>
+            </w:r>
           </w:p>
         </w:tc>
         <w:tc>
@@ -10366,6 +10510,20 @@
                 <w:lang w:val="de-DE"/>
               </w:rPr>
             </w:pPr>
+            <w:proofErr w:type="spellStart"/>
+            <w:r>
+              <w:rPr>
+                <w:lang w:val="de-DE"/>
+              </w:rPr>
+              <w:t>Id</w:t>
+            </w:r>
+            <w:proofErr w:type="spellEnd"/>
+            <w:r>
+              <w:rPr>
+                <w:lang w:val="de-DE"/>
+              </w:rPr>
+              <w:t xml:space="preserve">: </w:t>
+            </w:r>
             <w:r>
               <w:rPr>
                 <w:lang w:val="de-DE"/>
@@ -10428,7 +10586,7 @@
               <w:rPr>
                 <w:lang w:val="de-DE"/>
               </w:rPr>
-              <w:t>8</w:t>
+              <w:t>-128 bis 127</w:t>
             </w:r>
           </w:p>
         </w:tc>
@@ -10444,14 +10602,12 @@
                 <w:lang w:val="de-DE"/>
               </w:rPr>
             </w:pPr>
-            <w:proofErr w:type="spellStart"/>
-            <w:r>
-              <w:rPr>
-                <w:lang w:val="de-DE"/>
-              </w:rPr>
-              <w:t>bit</w:t>
-            </w:r>
-            <w:proofErr w:type="spellEnd"/>
+            <w:r>
+              <w:rPr>
+                <w:lang w:val="de-DE"/>
+              </w:rPr>
+              <w:t>°C</w:t>
+            </w:r>
           </w:p>
         </w:tc>
         <w:tc>
@@ -10653,8 +10809,8 @@
       <w:pPr>
         <w:pStyle w:val="Heading3"/>
       </w:pPr>
-      <w:bookmarkStart w:id="33" w:name="_Toc123751070"/>
-      <w:bookmarkStart w:id="34" w:name="_Toc123916179"/>
+      <w:bookmarkStart w:id="34" w:name="_Toc123751070"/>
+      <w:bookmarkStart w:id="35" w:name="_Toc124519951"/>
       <w:r>
         <w:t xml:space="preserve">b. </w:t>
       </w:r>
@@ -10670,8 +10826,8 @@
       <w:r>
         <w:t>Anforderungen</w:t>
       </w:r>
-      <w:bookmarkEnd w:id="33"/>
       <w:bookmarkEnd w:id="34"/>
+      <w:bookmarkEnd w:id="35"/>
       <w:proofErr w:type="spellEnd"/>
       <w:r>
         <w:t xml:space="preserve"> </w:t>
@@ -10846,8 +11002,8 @@
           <w:lang w:val="de-DE"/>
         </w:rPr>
       </w:pPr>
-      <w:bookmarkStart w:id="35" w:name="_Toc123751071"/>
-      <w:bookmarkStart w:id="36" w:name="_Toc123916180"/>
+      <w:bookmarkStart w:id="36" w:name="_Toc123751071"/>
+      <w:bookmarkStart w:id="37" w:name="_Toc124519952"/>
       <w:r>
         <w:rPr>
           <w:lang w:val="de-DE"/>
@@ -10860,8 +11016,8 @@
         </w:rPr>
         <w:t>Qualitätsanforderungen</w:t>
       </w:r>
-      <w:bookmarkEnd w:id="35"/>
       <w:bookmarkEnd w:id="36"/>
+      <w:bookmarkEnd w:id="37"/>
       <w:r>
         <w:rPr>
           <w:lang w:val="de-DE"/>
@@ -10895,8 +11051,8 @@
           <w:lang w:val="de-DE"/>
         </w:rPr>
       </w:pPr>
-      <w:bookmarkStart w:id="37" w:name="_Toc123751072"/>
-      <w:bookmarkStart w:id="38" w:name="_Toc123916181"/>
+      <w:bookmarkStart w:id="38" w:name="_Toc123751072"/>
+      <w:bookmarkStart w:id="39" w:name="_Toc124519953"/>
       <w:r>
         <w:rPr>
           <w:lang w:val="de-DE"/>
@@ -10915,8 +11071,8 @@
         </w:rPr>
         <w:t>Verifikation</w:t>
       </w:r>
-      <w:bookmarkEnd w:id="37"/>
       <w:bookmarkEnd w:id="38"/>
+      <w:bookmarkEnd w:id="39"/>
       <w:r>
         <w:rPr>
           <w:lang w:val="de-DE"/>
@@ -11008,7 +11164,7 @@
           <w:lang w:val="de-DE"/>
         </w:rPr>
       </w:pPr>
-      <w:bookmarkStart w:id="39" w:name="_Toc123916182"/>
+      <w:bookmarkStart w:id="40" w:name="_Toc124519954"/>
       <w:r>
         <w:rPr>
           <w:lang w:val="de-DE"/>
@@ -11028,7 +11184,7 @@
         </w:rPr>
         <w:t>Hardware</w:t>
       </w:r>
-      <w:bookmarkEnd w:id="39"/>
+      <w:bookmarkEnd w:id="40"/>
     </w:p>
     <w:p>
       <w:pPr>
@@ -11402,7 +11558,7 @@
           <w:lang w:val="de-DE"/>
         </w:rPr>
       </w:pPr>
-      <w:bookmarkStart w:id="40" w:name="_Toc123916183"/>
+      <w:bookmarkStart w:id="41" w:name="_Toc124519955"/>
       <w:r>
         <w:rPr>
           <w:lang w:val="de-DE"/>
@@ -11421,119 +11577,6 @@
           <w:lang w:val="de-DE"/>
         </w:rPr>
         <w:t>Softwarearchitektur</w:t>
-      </w:r>
-      <w:bookmarkEnd w:id="40"/>
-    </w:p>
-    <w:p>
-      <w:pPr>
-        <w:rPr>
-          <w:lang w:val="de-DE"/>
-        </w:rPr>
-      </w:pPr>
-      <w:r>
-        <w:rPr>
-          <w:lang w:val="de-DE"/>
-        </w:rPr>
-        <w:t xml:space="preserve">Der Quellcode wird für den </w:t>
-      </w:r>
-      <w:proofErr w:type="spellStart"/>
-      <w:r>
-        <w:rPr>
-          <w:lang w:val="de-DE"/>
-        </w:rPr>
-        <w:t>ATmega</w:t>
-      </w:r>
-      <w:proofErr w:type="spellEnd"/>
-      <w:r>
-        <w:rPr>
-          <w:lang w:val="de-DE"/>
-        </w:rPr>
-        <w:t xml:space="preserve"> 88PA in C geschrieben. Ziel der Software ist die Kommunikation mit den einzelnen Bauteilen herzustellen, eine Regler Logik zu implementieren und den Benutzer Eingaben tätigen zu lassen.</w:t>
-      </w:r>
-    </w:p>
-    <w:p>
-      <w:pPr>
-        <w:rPr>
-          <w:lang w:val="de-DE"/>
-        </w:rPr>
-      </w:pPr>
-      <w:r>
-        <w:rPr>
-          <w:lang w:val="de-DE"/>
-        </w:rPr>
-        <w:t xml:space="preserve">Die Software wird dazu in einzelnen Modulen entwickelt. Jedes Bauteil bekommt dabei sein eigenes Modul. Auch der Regler wird in einem eigenen Modul programmiert. Aus der </w:t>
-      </w:r>
-      <w:proofErr w:type="spellStart"/>
-      <w:r>
-        <w:rPr>
-          <w:i/>
-          <w:iCs/>
-          <w:lang w:val="de-DE"/>
-        </w:rPr>
-        <w:t>main</w:t>
-      </w:r>
-      <w:proofErr w:type="spellEnd"/>
-      <w:r>
-        <w:rPr>
-          <w:lang w:val="de-DE"/>
-        </w:rPr>
-        <w:t xml:space="preserve"> heraus werden so die Module gestartet. Darüber hinaus gibt es noch ein </w:t>
-      </w:r>
-      <w:proofErr w:type="spellStart"/>
-      <w:r>
-        <w:rPr>
-          <w:i/>
-          <w:iCs/>
-          <w:lang w:val="de-DE"/>
-        </w:rPr>
-        <w:t>Init</w:t>
-      </w:r>
-      <w:proofErr w:type="spellEnd"/>
-      <w:r>
-        <w:rPr>
-          <w:lang w:val="de-DE"/>
-        </w:rPr>
-        <w:t xml:space="preserve">-Modul, welches beim Start des Microcontroller alle Module initialisiert. </w:t>
-      </w:r>
-    </w:p>
-    <w:p>
-      <w:pPr>
-        <w:rPr>
-          <w:lang w:val="de-DE"/>
-        </w:rPr>
-      </w:pPr>
-      <w:r>
-        <w:rPr>
-          <w:lang w:val="de-DE"/>
-        </w:rPr>
-        <w:t>Im Folgenden werden alle Module beschrieben, die selbst geschrieben worden sind und noch nicht aus dem Kurs Microcontroller bekannt sind.</w:t>
-      </w:r>
-    </w:p>
-    <w:p>
-      <w:pPr>
-        <w:pStyle w:val="Heading2"/>
-        <w:rPr>
-          <w:lang w:val="de-DE"/>
-        </w:rPr>
-      </w:pPr>
-      <w:bookmarkStart w:id="41" w:name="_Toc123916184"/>
-      <w:r>
-        <w:rPr>
-          <w:lang w:val="de-DE"/>
-        </w:rPr>
-        <w:t>6</w:t>
-      </w:r>
-      <w:r>
-        <w:rPr>
-          <w:lang w:val="de-DE"/>
-        </w:rPr>
-        <w:t xml:space="preserve">.1 </w:t>
-      </w:r>
-      <w:r>
-        <w:rPr>
-          <w:lang w:val="de-DE"/>
-        </w:rPr>
-        <w:t>Main</w:t>
       </w:r>
       <w:bookmarkEnd w:id="41"/>
     </w:p>
@@ -11547,27 +11590,21 @@
         <w:rPr>
           <w:lang w:val="de-DE"/>
         </w:rPr>
-        <w:t>Zu Beginn werden der MCP</w:t>
-      </w:r>
-      <w:r>
-        <w:rPr>
-          <w:lang w:val="de-DE"/>
-        </w:rPr>
-        <w:t xml:space="preserve">2515, die WS2812 und der TMP75 vorbereitet für den Betrieb. Dies wird durch Definitionen, </w:t>
+        <w:t xml:space="preserve">Der Quellcode wird für den </w:t>
       </w:r>
       <w:proofErr w:type="spellStart"/>
       <w:r>
         <w:rPr>
           <w:lang w:val="de-DE"/>
         </w:rPr>
-        <w:t>Defines</w:t>
+        <w:t>ATmega</w:t>
       </w:r>
       <w:proofErr w:type="spellEnd"/>
       <w:r>
         <w:rPr>
           <w:lang w:val="de-DE"/>
         </w:rPr>
-        <w:t xml:space="preserve"> und Initialisierungen der ersten Messung gemacht. </w:t>
+        <w:t xml:space="preserve"> 88PA in C geschrieben. Ziel der Software ist die Kommunikation mit den einzelnen Bauteilen herzustellen, eine Regler Logik zu implementieren und den Benutzer Eingaben tätigen zu lassen.</w:t>
       </w:r>
     </w:p>
     <w:p>
@@ -11580,7 +11617,39 @@
         <w:rPr>
           <w:lang w:val="de-DE"/>
         </w:rPr>
-        <w:t>Nun startet die Hauptschleife. Alle 100 Millisekunden wird darin eine Messung gestartet. Der Wert wird zum einen zur Anzeige an die Displays gesendet und zum anderen in das Regler-Modul, welches eine Regelstufe bestimmt. Diese bestimmt dann die Stellung des Servos und die Farbe der LED.</w:t>
+        <w:t xml:space="preserve">Die Software wird dazu in einzelnen Modulen entwickelt. Jedes Bauteil bekommt dabei sein eigenes Modul. Auch der Regler wird in einem eigenen Modul programmiert. Aus der </w:t>
+      </w:r>
+      <w:proofErr w:type="spellStart"/>
+      <w:r>
+        <w:rPr>
+          <w:i/>
+          <w:iCs/>
+          <w:lang w:val="de-DE"/>
+        </w:rPr>
+        <w:t>main</w:t>
+      </w:r>
+      <w:proofErr w:type="spellEnd"/>
+      <w:r>
+        <w:rPr>
+          <w:lang w:val="de-DE"/>
+        </w:rPr>
+        <w:t xml:space="preserve"> heraus werden so die Module gestartet. Darüber hinaus gibt es noch ein </w:t>
+      </w:r>
+      <w:proofErr w:type="spellStart"/>
+      <w:r>
+        <w:rPr>
+          <w:i/>
+          <w:iCs/>
+          <w:lang w:val="de-DE"/>
+        </w:rPr>
+        <w:t>Init</w:t>
+      </w:r>
+      <w:proofErr w:type="spellEnd"/>
+      <w:r>
+        <w:rPr>
+          <w:lang w:val="de-DE"/>
+        </w:rPr>
+        <w:t xml:space="preserve">-Modul, welches beim Start des Microcontroller alle Module initialisiert. </w:t>
       </w:r>
     </w:p>
     <w:p>
@@ -11593,7 +11662,7 @@
         <w:rPr>
           <w:lang w:val="de-DE"/>
         </w:rPr>
-        <w:t>Für den Fall, dass noch kein Signal via CAN angekommen ist, kann man die Wunschtemperatur mit den Knöpfen auf dem Microcontroller-Board stellen. Diese werden alle 10 Millisekunden abgeprüft. Sobald ein CAN-Signal mit einer Wunschtemperatur angekommen ist, hat dieses Priorität und wird als neue Solltemperatur angenommen.</w:t>
+        <w:t>Im Folgenden werden alle Module beschrieben, die selbst geschrieben worden sind und noch nicht aus dem Kurs Microcontroller bekannt sind.</w:t>
       </w:r>
     </w:p>
     <w:p>
@@ -11603,7 +11672,7 @@
           <w:lang w:val="de-DE"/>
         </w:rPr>
       </w:pPr>
-      <w:bookmarkStart w:id="42" w:name="_Toc123916185"/>
+      <w:bookmarkStart w:id="42" w:name="_Toc124519956"/>
       <w:r>
         <w:rPr>
           <w:lang w:val="de-DE"/>
@@ -11614,6 +11683,93 @@
         <w:rPr>
           <w:lang w:val="de-DE"/>
         </w:rPr>
+        <w:t xml:space="preserve">.1 </w:t>
+      </w:r>
+      <w:r>
+        <w:rPr>
+          <w:lang w:val="de-DE"/>
+        </w:rPr>
+        <w:t>Main</w:t>
+      </w:r>
+      <w:bookmarkEnd w:id="42"/>
+    </w:p>
+    <w:p>
+      <w:pPr>
+        <w:rPr>
+          <w:lang w:val="de-DE"/>
+        </w:rPr>
+      </w:pPr>
+      <w:r>
+        <w:rPr>
+          <w:lang w:val="de-DE"/>
+        </w:rPr>
+        <w:t>Zu Beginn werden der MCP</w:t>
+      </w:r>
+      <w:r>
+        <w:rPr>
+          <w:lang w:val="de-DE"/>
+        </w:rPr>
+        <w:t xml:space="preserve">2515, die WS2812 und der TMP75 vorbereitet für den Betrieb. Dies wird durch Definitionen, </w:t>
+      </w:r>
+      <w:proofErr w:type="spellStart"/>
+      <w:r>
+        <w:rPr>
+          <w:lang w:val="de-DE"/>
+        </w:rPr>
+        <w:t>Defines</w:t>
+      </w:r>
+      <w:proofErr w:type="spellEnd"/>
+      <w:r>
+        <w:rPr>
+          <w:lang w:val="de-DE"/>
+        </w:rPr>
+        <w:t xml:space="preserve"> und Initialisierungen der ersten Messung gemacht. </w:t>
+      </w:r>
+    </w:p>
+    <w:p>
+      <w:pPr>
+        <w:rPr>
+          <w:lang w:val="de-DE"/>
+        </w:rPr>
+      </w:pPr>
+      <w:r>
+        <w:rPr>
+          <w:lang w:val="de-DE"/>
+        </w:rPr>
+        <w:t>Nun startet die Hauptschleife. Alle 100 Millisekunden wird darin eine Messung gestartet. Der Wert wird zum einen zur Anzeige an die Displays gesendet und zum anderen in das Regler-Modul, welches eine Regelstufe bestimmt. Diese bestimmt dann die Stellung des Servos und die Farbe der LED.</w:t>
+      </w:r>
+    </w:p>
+    <w:p>
+      <w:pPr>
+        <w:rPr>
+          <w:lang w:val="de-DE"/>
+        </w:rPr>
+      </w:pPr>
+      <w:r>
+        <w:rPr>
+          <w:lang w:val="de-DE"/>
+        </w:rPr>
+        <w:t>Für den Fall, dass noch kein Signal via CAN angekommen ist, kann man die Wunschtemperatur mit den Knöpfen auf dem Microcontroller-Board stellen. Diese werden alle 10 Millisekunden abgeprüft. Sobald ein CAN-Signal mit einer Wunschtemperatur angekommen ist, hat dieses Priorität und wird als neue Solltemperatur angenommen.</w:t>
+      </w:r>
+    </w:p>
+    <w:p>
+      <w:pPr>
+        <w:pStyle w:val="Heading2"/>
+        <w:rPr>
+          <w:lang w:val="de-DE"/>
+        </w:rPr>
+      </w:pPr>
+      <w:bookmarkStart w:id="43" w:name="_Toc124519957"/>
+      <w:r>
+        <w:rPr>
+          <w:lang w:val="de-DE"/>
+        </w:rPr>
+        <w:t>6</w:t>
+      </w:r>
+      <w:r>
+        <w:rPr>
+          <w:lang w:val="de-DE"/>
+        </w:rPr>
         <w:t xml:space="preserve">.2 </w:t>
       </w:r>
       <w:r>
@@ -11622,7 +11778,7 @@
         </w:rPr>
         <w:t>Controller</w:t>
       </w:r>
-      <w:bookmarkEnd w:id="42"/>
+      <w:bookmarkEnd w:id="43"/>
     </w:p>
     <w:p>
       <w:pPr>
@@ -11774,6 +11930,13 @@
         <w:t>TempController</w:t>
       </w:r>
       <w:proofErr w:type="spellEnd"/>
+      <w:r>
+        <w:rPr>
+          <w:rFonts w:eastAsiaTheme="minorEastAsia"/>
+          <w:lang w:val="de-DE"/>
+        </w:rPr>
+        <w:t>, welche die Heizstufe zurück gibt,</w:t>
+      </w:r>
       <w:r>
         <w:rPr>
           <w:rFonts w:eastAsiaTheme="minorEastAsia"/>
@@ -12026,7 +12189,7 @@
           <w:lang w:val="de-DE"/>
         </w:rPr>
       </w:pPr>
-      <w:bookmarkStart w:id="43" w:name="_Toc123916186"/>
+      <w:bookmarkStart w:id="44" w:name="_Toc124519958"/>
       <w:r>
         <w:rPr>
           <w:lang w:val="de-DE"/>
@@ -12044,179 +12207,6 @@
           <w:lang w:val="de-DE"/>
         </w:rPr>
         <w:t>TMP75</w:t>
-      </w:r>
-      <w:bookmarkEnd w:id="43"/>
-    </w:p>
-    <w:p>
-      <w:pPr>
-        <w:rPr>
-          <w:lang w:val="de-DE"/>
-        </w:rPr>
-      </w:pPr>
-      <w:r>
-        <w:rPr>
-          <w:lang w:val="de-DE"/>
-        </w:rPr>
-        <w:t xml:space="preserve">Der TMP75 wird zum Messen der Umgebungstemperatur verwendet. Der Microkontroller der Platine kommuniziert via TWI mit dem TMP75. Aus diesem Grund ist das </w:t>
-      </w:r>
-      <w:proofErr w:type="spellStart"/>
-      <w:r>
-        <w:rPr>
-          <w:i/>
-          <w:iCs/>
-          <w:lang w:val="de-DE"/>
-        </w:rPr>
-        <w:t>TWI_Atmega</w:t>
-      </w:r>
-      <w:proofErr w:type="spellEnd"/>
-      <w:r>
-        <w:rPr>
-          <w:lang w:val="de-DE"/>
-        </w:rPr>
-        <w:t xml:space="preserve"> Modul von Herr Petre Sora in dem Projekt eingebunden. Ebenfalls von Herr Sora wird die </w:t>
-      </w:r>
-      <w:r>
-        <w:rPr>
-          <w:i/>
-          <w:iCs/>
-          <w:lang w:val="de-DE"/>
-        </w:rPr>
-        <w:t>TMP75_Read_Temperature</w:t>
-      </w:r>
-      <w:r>
-        <w:rPr>
-          <w:lang w:val="de-DE"/>
-        </w:rPr>
-        <w:t xml:space="preserve"> Funktion verwendet. Dabei wird der Microkontroller als Master initialisiert. Der TMP75 ist Slave. Seine Adresse wurde durch das Verbinden aller Adresspins mit Ground auf 0b1001000 festgelegt. Der Master möchte, dass das Temperatur-Register des TMP75 gesendet wird und fragt deshalb das Register </w:t>
-      </w:r>
-      <w:r>
-        <w:rPr>
-          <w:lang w:val="de-DE"/>
-        </w:rPr>
-        <w:t xml:space="preserve">0b00000000 an. Der Temperaturwert </w:t>
-      </w:r>
-      <w:r>
-        <w:rPr>
-          <w:lang w:val="de-DE"/>
-        </w:rPr>
-        <w:t xml:space="preserve">ist in zwei 8 </w:t>
-      </w:r>
-      <w:proofErr w:type="spellStart"/>
-      <w:r>
-        <w:rPr>
-          <w:lang w:val="de-DE"/>
-        </w:rPr>
-        <w:t>bit</w:t>
-      </w:r>
-      <w:proofErr w:type="spellEnd"/>
-      <w:r>
-        <w:rPr>
-          <w:lang w:val="de-DE"/>
-        </w:rPr>
-        <w:t xml:space="preserve"> Registern geschrieben. Es werden das High und Low Register empfangen und am Ende der Funktion zusammengesetzt. Der Temperaturwert ist als Modulvariable gespeichert. Diese Funktion muss jedes Mal in der </w:t>
-      </w:r>
-      <w:proofErr w:type="spellStart"/>
-      <w:r>
-        <w:rPr>
-          <w:i/>
-          <w:iCs/>
-          <w:lang w:val="de-DE"/>
-        </w:rPr>
-        <w:t>main</w:t>
-      </w:r>
-      <w:proofErr w:type="spellEnd"/>
-      <w:r>
-        <w:rPr>
-          <w:lang w:val="de-DE"/>
-        </w:rPr>
-        <w:t xml:space="preserve"> aufgerufen werden, wenn man eine Messung der Umgebungstemperatur möchte. Damit ein Überhitzen des TMP75 durch Überlastung verhindert wird, startet die </w:t>
-      </w:r>
-      <w:proofErr w:type="spellStart"/>
-      <w:r>
-        <w:rPr>
-          <w:i/>
-          <w:iCs/>
-          <w:lang w:val="de-DE"/>
-        </w:rPr>
-        <w:t>main</w:t>
-      </w:r>
-      <w:proofErr w:type="spellEnd"/>
-      <w:r>
-        <w:rPr>
-          <w:lang w:val="de-DE"/>
-        </w:rPr>
-        <w:t xml:space="preserve"> alle 100ms eine Messung.</w:t>
-      </w:r>
-    </w:p>
-    <w:p>
-      <w:pPr>
-        <w:rPr>
-          <w:lang w:val="de-DE"/>
-        </w:rPr>
-      </w:pPr>
-      <w:r>
-        <w:rPr>
-          <w:lang w:val="de-DE"/>
-        </w:rPr>
-        <w:t xml:space="preserve">Durch die zweite Funktion </w:t>
-      </w:r>
-      <w:r>
-        <w:rPr>
-          <w:i/>
-          <w:iCs/>
-          <w:lang w:val="de-DE"/>
-        </w:rPr>
-        <w:t>TMP75_Get_Temperature</w:t>
-      </w:r>
-      <w:r>
-        <w:rPr>
-          <w:lang w:val="de-DE"/>
-        </w:rPr>
-        <w:t xml:space="preserve"> kann die Modulvariable mit der Temperatur in der Main abgefragt werden. Es wird dabei eine Nachkommastelle betrachtet. Der übergebene Wert ist mit dem Faktor 10 versehen, sodass einen </w:t>
-      </w:r>
-      <w:proofErr w:type="spellStart"/>
-      <w:r>
-        <w:rPr>
-          <w:i/>
-          <w:iCs/>
-          <w:lang w:val="de-DE"/>
-        </w:rPr>
-        <w:t>floatingpoint</w:t>
-      </w:r>
-      <w:proofErr w:type="spellEnd"/>
-      <w:r>
-        <w:rPr>
-          <w:lang w:val="de-DE"/>
-        </w:rPr>
-        <w:t xml:space="preserve"> Datentyp vermieden wird. Der Wert wird vor der Rückgabe, wie im Datenblatt des TMP75 beschrieben, bearbeitet. </w:t>
-      </w:r>
-    </w:p>
-    <w:p>
-      <w:pPr>
-        <w:pStyle w:val="Heading2"/>
-        <w:rPr>
-          <w:rFonts w:eastAsiaTheme="minorHAnsi"/>
-          <w:lang w:val="de-DE"/>
-        </w:rPr>
-      </w:pPr>
-      <w:bookmarkStart w:id="44" w:name="_Toc123916187"/>
-      <w:r>
-        <w:rPr>
-          <w:lang w:val="de-DE"/>
-        </w:rPr>
-        <w:t>6</w:t>
-      </w:r>
-      <w:r>
-        <w:rPr>
-          <w:lang w:val="de-DE"/>
-        </w:rPr>
-        <w:t xml:space="preserve">.4 </w:t>
-      </w:r>
-      <w:r>
-        <w:rPr>
-          <w:lang w:val="de-DE"/>
-        </w:rPr>
-        <w:t>WS2812</w:t>
       </w:r>
       <w:bookmarkEnd w:id="44"/>
     </w:p>
@@ -12230,35 +12220,23 @@
         <w:rPr>
           <w:lang w:val="de-DE"/>
         </w:rPr>
-        <w:t xml:space="preserve">Dieses Modul ist für die Ansteuerung der Mehrfarb-LED zuständig. Der Code wurde von Herr Petre Sora bereitgestellt und für die Anwendung angepasst. In der </w:t>
+        <w:t xml:space="preserve">Der TMP75 wird zum Messen der Umgebungstemperatur verwendet. Der Microkontroller der Platine kommuniziert via TWI mit dem TMP75. Aus diesem Grund ist das </w:t>
       </w:r>
       <w:proofErr w:type="spellStart"/>
-      <w:r>
-        <w:rPr>
-          <w:lang w:val="de-DE"/>
-        </w:rPr>
-        <w:t>Init</w:t>
-      </w:r>
-      <w:proofErr w:type="spellEnd"/>
-      <w:r>
-        <w:rPr>
-          <w:lang w:val="de-DE"/>
-        </w:rPr>
-        <w:t xml:space="preserve"> Funktion wird der PORT PD2 zum Ausgang der LED definiert. Es wird dabei auf die Definition für den </w:t>
-      </w:r>
       <w:r>
         <w:rPr>
           <w:i/>
           <w:iCs/>
           <w:lang w:val="de-DE"/>
         </w:rPr>
-        <w:t>WS2812_pin</w:t>
-      </w:r>
-      <w:r>
-        <w:rPr>
-          <w:lang w:val="de-DE"/>
-        </w:rPr>
-        <w:t xml:space="preserve"> (</w:t>
+        <w:t>TWI_Atmega</w:t>
+      </w:r>
+      <w:proofErr w:type="spellEnd"/>
+      <w:r>
+        <w:rPr>
+          <w:lang w:val="de-DE"/>
+        </w:rPr>
+        <w:t xml:space="preserve"> Modul von Herr Petre Sora in dem Projekt eingebunden. Ebenfalls von Herr Sora wird die </w:t>
       </w:r>
       <w:r>
         <w:rPr>
@@ -12266,13 +12244,39 @@
           <w:iCs/>
           <w:lang w:val="de-DE"/>
         </w:rPr>
-        <w:t>WS2812_1</w:t>
-      </w:r>
-      <w:r>
-        <w:rPr>
-          <w:lang w:val="de-DE"/>
-        </w:rPr>
-        <w:t xml:space="preserve">) aus der </w:t>
+        <w:t>TMP75_Read_Temperature</w:t>
+      </w:r>
+      <w:r>
+        <w:rPr>
+          <w:lang w:val="de-DE"/>
+        </w:rPr>
+        <w:t xml:space="preserve"> Funktion verwendet. Dabei wird der Microkontroller als Master initialisiert. Der TMP75 ist Slave. Seine Adresse wurde durch das Verbinden aller Adresspins mit Ground auf 0b1001000 festgelegt. Der Master möchte, dass das Temperatur-Register des TMP75 gesendet wird und fragt deshalb das Register </w:t>
+      </w:r>
+      <w:r>
+        <w:rPr>
+          <w:lang w:val="de-DE"/>
+        </w:rPr>
+        <w:t xml:space="preserve">0b00000000 an. Der Temperaturwert </w:t>
+      </w:r>
+      <w:r>
+        <w:rPr>
+          <w:lang w:val="de-DE"/>
+        </w:rPr>
+        <w:t xml:space="preserve">ist in zwei 8 </w:t>
+      </w:r>
+      <w:proofErr w:type="spellStart"/>
+      <w:r>
+        <w:rPr>
+          <w:lang w:val="de-DE"/>
+        </w:rPr>
+        <w:t>bit</w:t>
+      </w:r>
+      <w:proofErr w:type="spellEnd"/>
+      <w:r>
+        <w:rPr>
+          <w:lang w:val="de-DE"/>
+        </w:rPr>
+        <w:t xml:space="preserve"> Registern geschrieben. Es werden das High und Low Register empfangen und am Ende der Funktion zusammengesetzt. Der Temperaturwert ist als Modulvariable gespeichert. Diese Funktion muss jedes Mal in der </w:t>
       </w:r>
       <w:proofErr w:type="spellStart"/>
       <w:r>
@@ -12281,14 +12285,30 @@
           <w:iCs/>
           <w:lang w:val="de-DE"/>
         </w:rPr>
-        <w:t>main.h</w:t>
+        <w:t>main</w:t>
       </w:r>
       <w:proofErr w:type="spellEnd"/>
       <w:r>
         <w:rPr>
           <w:lang w:val="de-DE"/>
         </w:rPr>
-        <w:t xml:space="preserve"> zugegriffen. </w:t>
+        <w:t xml:space="preserve"> aufgerufen werden, wenn man eine Messung der Umgebungstemperatur möchte. Damit ein Überhitzen des TMP75 durch Überlastung verhindert wird, startet die </w:t>
+      </w:r>
+      <w:proofErr w:type="spellStart"/>
+      <w:r>
+        <w:rPr>
+          <w:i/>
+          <w:iCs/>
+          <w:lang w:val="de-DE"/>
+        </w:rPr>
+        <w:t>main</w:t>
+      </w:r>
+      <w:proofErr w:type="spellEnd"/>
+      <w:r>
+        <w:rPr>
+          <w:lang w:val="de-DE"/>
+        </w:rPr>
+        <w:t xml:space="preserve"> alle 100ms eine Messung.</w:t>
       </w:r>
     </w:p>
     <w:p>
@@ -12301,6 +12321,149 @@
         <w:rPr>
           <w:lang w:val="de-DE"/>
         </w:rPr>
+        <w:t xml:space="preserve">Durch die zweite Funktion </w:t>
+      </w:r>
+      <w:r>
+        <w:rPr>
+          <w:i/>
+          <w:iCs/>
+          <w:lang w:val="de-DE"/>
+        </w:rPr>
+        <w:t>TMP75_Get_Temperature</w:t>
+      </w:r>
+      <w:r>
+        <w:rPr>
+          <w:lang w:val="de-DE"/>
+        </w:rPr>
+        <w:t xml:space="preserve"> kann die Modulvariable mit der Temperatur in der Main abgefragt werden. Es wird dabei eine Nachkommastelle betrachtet. Der übergebene Wert ist mit dem Faktor 10 versehen, sodass einen </w:t>
+      </w:r>
+      <w:proofErr w:type="spellStart"/>
+      <w:r>
+        <w:rPr>
+          <w:i/>
+          <w:iCs/>
+          <w:lang w:val="de-DE"/>
+        </w:rPr>
+        <w:t>floatingpoint</w:t>
+      </w:r>
+      <w:proofErr w:type="spellEnd"/>
+      <w:r>
+        <w:rPr>
+          <w:lang w:val="de-DE"/>
+        </w:rPr>
+        <w:t xml:space="preserve"> Datentyp vermieden wird. Der Wert wird vor der Rückgabe, wie im Datenblatt des TMP75 beschrieben, bearbeitet. </w:t>
+      </w:r>
+    </w:p>
+    <w:p>
+      <w:pPr>
+        <w:pStyle w:val="Heading2"/>
+        <w:rPr>
+          <w:rFonts w:eastAsiaTheme="minorHAnsi"/>
+          <w:lang w:val="de-DE"/>
+        </w:rPr>
+      </w:pPr>
+      <w:bookmarkStart w:id="45" w:name="_Toc124519959"/>
+      <w:r>
+        <w:rPr>
+          <w:lang w:val="de-DE"/>
+        </w:rPr>
+        <w:t>6</w:t>
+      </w:r>
+      <w:r>
+        <w:rPr>
+          <w:lang w:val="de-DE"/>
+        </w:rPr>
+        <w:t xml:space="preserve">.4 </w:t>
+      </w:r>
+      <w:r>
+        <w:rPr>
+          <w:lang w:val="de-DE"/>
+        </w:rPr>
+        <w:t>WS2812</w:t>
+      </w:r>
+      <w:bookmarkEnd w:id="45"/>
+    </w:p>
+    <w:p>
+      <w:pPr>
+        <w:rPr>
+          <w:lang w:val="de-DE"/>
+        </w:rPr>
+      </w:pPr>
+      <w:r>
+        <w:rPr>
+          <w:lang w:val="de-DE"/>
+        </w:rPr>
+        <w:t xml:space="preserve">Dieses Modul ist für die Ansteuerung der Mehrfarb-LED zuständig. Der Code wurde von Herr Petre Sora bereitgestellt und für die Anwendung angepasst. In der </w:t>
+      </w:r>
+      <w:proofErr w:type="spellStart"/>
+      <w:r>
+        <w:rPr>
+          <w:lang w:val="de-DE"/>
+        </w:rPr>
+        <w:t>Init</w:t>
+      </w:r>
+      <w:proofErr w:type="spellEnd"/>
+      <w:r>
+        <w:rPr>
+          <w:lang w:val="de-DE"/>
+        </w:rPr>
+        <w:t xml:space="preserve"> Funktion wird der PORT PD2 zum Ausgang der LED definiert. Es wird dabei auf die Definition für den </w:t>
+      </w:r>
+      <w:r>
+        <w:rPr>
+          <w:i/>
+          <w:iCs/>
+          <w:lang w:val="de-DE"/>
+        </w:rPr>
+        <w:t>WS2812_pin</w:t>
+      </w:r>
+      <w:r>
+        <w:rPr>
+          <w:lang w:val="de-DE"/>
+        </w:rPr>
+        <w:t xml:space="preserve"> (</w:t>
+      </w:r>
+      <w:r>
+        <w:rPr>
+          <w:i/>
+          <w:iCs/>
+          <w:lang w:val="de-DE"/>
+        </w:rPr>
+        <w:t>WS2812_1</w:t>
+      </w:r>
+      <w:r>
+        <w:rPr>
+          <w:lang w:val="de-DE"/>
+        </w:rPr>
+        <w:t xml:space="preserve">) aus der </w:t>
+      </w:r>
+      <w:proofErr w:type="spellStart"/>
+      <w:r>
+        <w:rPr>
+          <w:i/>
+          <w:iCs/>
+          <w:lang w:val="de-DE"/>
+        </w:rPr>
+        <w:t>main.h</w:t>
+      </w:r>
+      <w:proofErr w:type="spellEnd"/>
+      <w:r>
+        <w:rPr>
+          <w:lang w:val="de-DE"/>
+        </w:rPr>
+        <w:t xml:space="preserve"> zugegriffen. </w:t>
+      </w:r>
+    </w:p>
+    <w:p>
+      <w:pPr>
+        <w:rPr>
+          <w:lang w:val="de-DE"/>
+        </w:rPr>
+      </w:pPr>
+      <w:r>
+        <w:rPr>
+          <w:lang w:val="de-DE"/>
+        </w:rPr>
         <w:lastRenderedPageBreak/>
         <w:t xml:space="preserve">In der </w:t>
       </w:r>
@@ -12406,7 +12569,7 @@
           <w:lang w:val="de-DE"/>
         </w:rPr>
       </w:pPr>
-      <w:bookmarkStart w:id="45" w:name="_Toc123916188"/>
+      <w:bookmarkStart w:id="46" w:name="_Toc124519960"/>
       <w:r>
         <w:rPr>
           <w:lang w:val="de-DE"/>
@@ -12433,7 +12596,7 @@
         </w:rPr>
         <w:t>-Ansteuerung</w:t>
       </w:r>
-      <w:bookmarkEnd w:id="45"/>
+      <w:bookmarkEnd w:id="46"/>
     </w:p>
     <w:p>
       <w:pPr>
@@ -14078,7 +14241,7 @@
           <w:lang w:val="de-DE"/>
         </w:rPr>
       </w:pPr>
-      <w:bookmarkStart w:id="46" w:name="_Toc123916189"/>
+      <w:bookmarkStart w:id="47" w:name="_Toc124519961"/>
       <w:r>
         <w:rPr>
           <w:lang w:val="de-DE"/>
@@ -14097,136 +14260,144 @@
           <w:lang w:val="de-DE"/>
         </w:rPr>
         <w:t>Fazit</w:t>
-      </w:r>
-    </w:p>
-    <w:p>
-      <w:pPr>
-        <w:rPr>
-          <w:lang w:val="de-DE"/>
-        </w:rPr>
-      </w:pPr>
-      <w:r>
-        <w:rPr>
-          <w:lang w:val="de-DE"/>
-        </w:rPr>
-        <w:t xml:space="preserve">Das Projekt wurde erfolgreich beendet und alle </w:t>
-      </w:r>
-      <w:r>
-        <w:rPr>
-          <w:lang w:val="de-DE"/>
-        </w:rPr>
-        <w:t>Anforderungen</w:t>
-      </w:r>
-      <w:r>
-        <w:rPr>
-          <w:lang w:val="de-DE"/>
-        </w:rPr>
-        <w:t xml:space="preserve"> wurden </w:t>
-      </w:r>
-      <w:r>
-        <w:rPr>
-          <w:lang w:val="de-DE"/>
-        </w:rPr>
-        <w:t>erfüllt</w:t>
-      </w:r>
-      <w:r>
-        <w:rPr>
-          <w:lang w:val="de-DE"/>
-        </w:rPr>
-        <w:t>. Allerdings sind wir während des Projekts auf einige Fehler gestoßen. Zum einen passen die Anschlüsse des Servos nicht zum Anschluss auf der Platine. Dieser Fehler ist entstanden, da wir den empfohlenen Anschluss nicht mit den Angaben des Datenblatts abgeglichen haben. Um dieses Problem zu beheben haben wir die PWM und VCC Leitung des Servos vertauscht.</w:t>
-      </w:r>
-      <w:r>
-        <w:rPr>
-          <w:lang w:val="de-DE"/>
-        </w:rPr>
-        <w:t xml:space="preserve"> Ein weiteres Problem tritt während des Betriebs des Thermostats auf, denn der </w:t>
-      </w:r>
-      <w:r>
-        <w:rPr>
-          <w:lang w:val="de-DE"/>
-        </w:rPr>
-        <w:t xml:space="preserve">Temperatursensor erhitz sich </w:t>
-      </w:r>
-      <w:r>
-        <w:rPr>
-          <w:lang w:val="de-DE"/>
-        </w:rPr>
-        <w:t>dabei. Dieses Problem haben wir nicht beseitig</w:t>
-      </w:r>
-      <w:r>
-        <w:rPr>
-          <w:lang w:val="de-DE"/>
-        </w:rPr>
-        <w:t xml:space="preserve">t. Die Beste Lösung wäre es den Temperatursensor thermisch vom Rest der Platine zu entkoppeln, denn selbst wenn der Sensor sich nicht von der eigenen Umwandlungen und Rechenprozessen erhitzt, erwärmen sich die anderen Bauteile auf der Platine im Betrieb. Die Thermische Entkopplung könnte auf zwei Wege realisiert werden. Entweder kann der Temperatursensor auf eine Breakoutplatine ausgelagert werden oder </w:t>
-      </w:r>
-      <w:r>
-        <w:rPr>
-          <w:lang w:val="de-DE"/>
-        </w:rPr>
-        <w:t>man platziert ihn nicht auf der gemeinsamen Massefläche der Platine, sondern sieht hierfür einen getrennten Bereich vor.</w:t>
-      </w:r>
-    </w:p>
-    <w:p>
-      <w:pPr>
-        <w:pStyle w:val="Heading1"/>
-        <w:rPr>
-          <w:lang w:val="de-DE"/>
-        </w:rPr>
-      </w:pPr>
-      <w:r>
-        <w:rPr>
-          <w:lang w:val="de-DE"/>
-        </w:rPr>
-        <w:t>8</w:t>
-      </w:r>
-      <w:r>
-        <w:rPr>
-          <w:lang w:val="de-DE"/>
-        </w:rPr>
-        <w:t xml:space="preserve">. </w:t>
-      </w:r>
-      <w:r>
-        <w:rPr>
-          <w:lang w:val="de-DE"/>
-        </w:rPr>
-        <w:t>Code Dokumentation</w:t>
-      </w:r>
-      <w:bookmarkEnd w:id="46"/>
-    </w:p>
-    <w:p>
-      <w:pPr>
-        <w:spacing w:before="0" w:after="160" w:line="259" w:lineRule="auto"/>
-        <w:jc w:val="left"/>
-        <w:rPr>
-          <w:lang w:val="de-DE"/>
-        </w:rPr>
-      </w:pPr>
-      <w:r>
-        <w:rPr>
-          <w:lang w:val="de-DE"/>
-        </w:rPr>
-        <w:br w:type="page"/>
-      </w:r>
-    </w:p>
-    <w:p>
-      <w:pPr>
-        <w:pStyle w:val="Heading1"/>
-        <w:rPr>
-          <w:lang w:val="de-DE"/>
-        </w:rPr>
-      </w:pPr>
-      <w:bookmarkStart w:id="47" w:name="_Toc123916190"/>
-      <w:r>
-        <w:rPr>
-          <w:lang w:val="de-DE"/>
-        </w:rPr>
-        <w:lastRenderedPageBreak/>
-        <w:t>Quellenverzeichnis</w:t>
       </w:r>
       <w:bookmarkEnd w:id="47"/>
     </w:p>
     <w:p>
       <w:pPr>
+        <w:rPr>
+          <w:lang w:val="de-DE"/>
+        </w:rPr>
+      </w:pPr>
+      <w:r>
+        <w:rPr>
+          <w:lang w:val="de-DE"/>
+        </w:rPr>
+        <w:t xml:space="preserve">Das Projekt wurde erfolgreich beendet und alle </w:t>
+      </w:r>
+      <w:r>
+        <w:rPr>
+          <w:lang w:val="de-DE"/>
+        </w:rPr>
+        <w:t>Anforderungen</w:t>
+      </w:r>
+      <w:r>
+        <w:rPr>
+          <w:lang w:val="de-DE"/>
+        </w:rPr>
+        <w:t xml:space="preserve"> wurden </w:t>
+      </w:r>
+      <w:r>
+        <w:rPr>
+          <w:lang w:val="de-DE"/>
+        </w:rPr>
+        <w:t>erfüllt</w:t>
+      </w:r>
+      <w:r>
+        <w:rPr>
+          <w:lang w:val="de-DE"/>
+        </w:rPr>
+        <w:t>. Allerdings sind wir während des Projekts auf einige Fehler gestoßen. Zum einen passen die Anschlüsse des Servos nicht zum Anschluss auf der Platine. Dieser Fehler ist entstanden, da wir den empfohlenen Anschluss nicht mit den Angaben des Datenblatts abgeglichen haben. Um dieses Problem zu beheben haben wir die PWM und VCC Leitung des Servos vertauscht.</w:t>
+      </w:r>
+      <w:r>
+        <w:rPr>
+          <w:lang w:val="de-DE"/>
+        </w:rPr>
+        <w:t xml:space="preserve"> Ein weiteres Problem tritt während des Betriebs des Thermostats auf, denn der </w:t>
+      </w:r>
+      <w:r>
+        <w:rPr>
+          <w:lang w:val="de-DE"/>
+        </w:rPr>
+        <w:t xml:space="preserve">Temperatursensor erhitz sich </w:t>
+      </w:r>
+      <w:r>
+        <w:rPr>
+          <w:lang w:val="de-DE"/>
+        </w:rPr>
+        <w:t>dabei. Dieses Problem haben wir nicht beseitig</w:t>
+      </w:r>
+      <w:r>
+        <w:rPr>
+          <w:lang w:val="de-DE"/>
+        </w:rPr>
+        <w:t xml:space="preserve">t. Die Beste Lösung wäre es den Temperatursensor thermisch vom Rest der Platine zu entkoppeln, denn selbst wenn der Sensor sich nicht von der eigenen Umwandlungen und Rechenprozessen erhitzt, erwärmen sich die anderen Bauteile auf der Platine im Betrieb. Die Thermische Entkopplung könnte auf zwei Wege realisiert werden. Entweder kann der Temperatursensor auf eine Breakoutplatine ausgelagert werden oder </w:t>
+      </w:r>
+      <w:r>
+        <w:rPr>
+          <w:lang w:val="de-DE"/>
+        </w:rPr>
+        <w:t>man platziert ihn nicht auf der gemeinsamen Massefläche der Platine, sondern sieht hierfür einen getrennten Bereich vor.</w:t>
+      </w:r>
+      <w:r>
+        <w:rPr>
+          <w:lang w:val="de-DE"/>
+        </w:rPr>
+        <w:t xml:space="preserve"> Die genannten Probleme sollten in künftigen Projekten während des Hardwaredesigns behoben werden.</w:t>
+      </w:r>
+    </w:p>
+    <w:p>
+      <w:pPr>
+        <w:pStyle w:val="Heading1"/>
+        <w:rPr>
+          <w:lang w:val="de-DE"/>
+        </w:rPr>
+      </w:pPr>
+      <w:bookmarkStart w:id="48" w:name="_Toc124519962"/>
+      <w:r>
+        <w:rPr>
+          <w:lang w:val="de-DE"/>
+        </w:rPr>
+        <w:t>8</w:t>
+      </w:r>
+      <w:r>
+        <w:rPr>
+          <w:lang w:val="de-DE"/>
+        </w:rPr>
+        <w:t xml:space="preserve">. </w:t>
+      </w:r>
+      <w:r>
+        <w:rPr>
+          <w:lang w:val="de-DE"/>
+        </w:rPr>
+        <w:t>Code Dokumentation</w:t>
+      </w:r>
+      <w:bookmarkEnd w:id="48"/>
+    </w:p>
+    <w:p>
+      <w:pPr>
+        <w:spacing w:before="0" w:after="160" w:line="259" w:lineRule="auto"/>
+        <w:jc w:val="left"/>
+        <w:rPr>
+          <w:lang w:val="de-DE"/>
+        </w:rPr>
+      </w:pPr>
+      <w:r>
+        <w:rPr>
+          <w:lang w:val="de-DE"/>
+        </w:rPr>
+        <w:br w:type="page"/>
+      </w:r>
+    </w:p>
+    <w:p>
+      <w:pPr>
+        <w:pStyle w:val="Heading1"/>
+        <w:rPr>
+          <w:lang w:val="de-DE"/>
+        </w:rPr>
+      </w:pPr>
+      <w:bookmarkStart w:id="49" w:name="_Toc124519963"/>
+      <w:r>
+        <w:rPr>
+          <w:lang w:val="de-DE"/>
+        </w:rPr>
+        <w:lastRenderedPageBreak/>
+        <w:t>Quellenverzeichnis</w:t>
+      </w:r>
+      <w:bookmarkEnd w:id="49"/>
+    </w:p>
+    <w:p>
+      <w:pPr>
         <w:jc w:val="left"/>
         <w:rPr>
           <w:lang w:val="de-DE"/>
@@ -14345,14 +14516,14 @@
           <w:lang w:val="de-DE"/>
         </w:rPr>
       </w:pPr>
-      <w:bookmarkStart w:id="48" w:name="_Toc123916191"/>
+      <w:bookmarkStart w:id="50" w:name="_Toc124519964"/>
       <w:r>
         <w:rPr>
           <w:lang w:val="de-DE"/>
         </w:rPr>
         <w:t>Abbildungsverzeichnis</w:t>
       </w:r>
-      <w:bookmarkEnd w:id="48"/>
+      <w:bookmarkEnd w:id="50"/>
     </w:p>
     <w:tbl>
       <w:tblPr>
@@ -14662,6 +14833,7 @@
       <w:footerReference w:type="default" r:id="rId17"/>
       <w:pgSz w:w="11906" w:h="16838"/>
       <w:pgMar w:top="1417" w:right="1417" w:bottom="1134" w:left="1417" w:header="708" w:footer="708" w:gutter="0"/>
+      <w:pgNumType w:start="1"/>
       <w:cols w:space="708"/>
       <w:docGrid w:linePitch="360"/>
     </w:sectPr>

</xml_diff>